<commit_message>
Changes requested by Sankaran -
Film Count
Ability to mention ranges (for thickness)
</commit_message>
<xml_diff>
--- a/RadiographyTracking/RadiographyTracking.Web/ReportTemplates/RadiographyReportTemplate.docx
+++ b/RadiographyTracking/RadiographyTracking.Web/ReportTemplates/RadiographyReportTemplate.docx
@@ -1,13 +1,13 @@
 
 <file path=word/document.xml><?xml version="1.0" encoding="utf-8"?>
-<w:document xmlns:ve="http://schemas.openxmlformats.org/markup-compatibility/2006" xmlns:o="urn:schemas-microsoft-com:office:office" xmlns:r="http://schemas.openxmlformats.org/officeDocument/2006/relationships" xmlns:m="http://schemas.openxmlformats.org/officeDocument/2006/math" xmlns:v="urn:schemas-microsoft-com:vml" xmlns:wp="http://schemas.openxmlformats.org/drawingml/2006/wordprocessingDrawing" xmlns:w10="urn:schemas-microsoft-com:office:word" xmlns:w="http://schemas.openxmlformats.org/wordprocessingml/2006/main" xmlns:wne="http://schemas.microsoft.com/office/word/2006/wordml">
+<w:document xmlns:wpc="http://schemas.microsoft.com/office/word/2010/wordprocessingCanvas" xmlns:mc="http://schemas.openxmlformats.org/markup-compatibility/2006" xmlns:o="urn:schemas-microsoft-com:office:office" xmlns:r="http://schemas.openxmlformats.org/officeDocument/2006/relationships" xmlns:m="http://schemas.openxmlformats.org/officeDocument/2006/math" xmlns:v="urn:schemas-microsoft-com:vml" xmlns:wp14="http://schemas.microsoft.com/office/word/2010/wordprocessingDrawing" xmlns:wp="http://schemas.openxmlformats.org/drawingml/2006/wordprocessingDrawing" xmlns:w10="urn:schemas-microsoft-com:office:word" xmlns:w="http://schemas.openxmlformats.org/wordprocessingml/2006/main" xmlns:w14="http://schemas.microsoft.com/office/word/2010/wordml" xmlns:wpg="http://schemas.microsoft.com/office/word/2010/wordprocessingGroup" xmlns:wpi="http://schemas.microsoft.com/office/word/2010/wordprocessingInk" xmlns:wne="http://schemas.microsoft.com/office/word/2006/wordml" xmlns:wps="http://schemas.microsoft.com/office/word/2010/wordprocessingShape" mc:Ignorable="w14 wp14">
   <w:body>
     <w:tbl>
       <w:tblPr>
         <w:tblStyle w:val="TableGrid"/>
         <w:tblW w:w="9724" w:type="dxa"/>
         <w:jc w:val="center"/>
-        <w:tblLook w:val="04A0"/>
+        <w:tblLook w:val="04A0" w:firstRow="1" w:lastRow="0" w:firstColumn="1" w:lastColumn="0" w:noHBand="0" w:noVBand="1"/>
       </w:tblPr>
       <w:tblGrid>
         <w:gridCol w:w="640"/>
@@ -40,12 +40,21 @@
                 <w:szCs w:val="18"/>
               </w:rPr>
             </w:pPr>
+            <w:proofErr w:type="spellStart"/>
             <w:r>
               <w:rPr>
                 <w:sz w:val="18"/>
                 <w:szCs w:val="18"/>
               </w:rPr>
-              <w:t>Sl No.</w:t>
+              <w:t>Sl</w:t>
+            </w:r>
+            <w:proofErr w:type="spellEnd"/>
+            <w:r>
+              <w:rPr>
+                <w:sz w:val="18"/>
+                <w:szCs w:val="18"/>
+              </w:rPr>
+              <w:t xml:space="preserve"> No.</w:t>
             </w:r>
           </w:p>
         </w:tc>
@@ -460,7 +469,7 @@
           <w:tag w:val="RGReportRow"/>
           <w:id w:val="31606684"/>
           <w:placeholder>
-            <w:docPart w:val="DefaultPlaceholder_22675703"/>
+            <w:docPart w:val="519FCF0FECCF4125A03C70B9BD6481EA"/>
           </w:placeholder>
         </w:sdtPr>
         <w:sdtContent>
@@ -479,7 +488,7 @@
                 <w:tag w:val="SlNo"/>
                 <w:id w:val="17066506"/>
                 <w:placeholder>
-                  <w:docPart w:val="DefaultPlaceholder_22675703"/>
+                  <w:docPart w:val="519FCF0FECCF4125A03C70B9BD6481EA"/>
                 </w:placeholder>
                 <w:text/>
               </w:sdtPr>
@@ -503,6 +512,7 @@
                       </w:rPr>
                       <w:t>[</w:t>
                     </w:r>
+                    <w:proofErr w:type="spellStart"/>
                     <w:r>
                       <w:rPr>
                         <w:sz w:val="18"/>
@@ -510,6 +520,7 @@
                       </w:rPr>
                       <w:t>Slno</w:t>
                     </w:r>
+                    <w:proofErr w:type="spellEnd"/>
                     <w:r>
                       <w:rPr>
                         <w:sz w:val="18"/>
@@ -531,7 +542,7 @@
                 <w:tag w:val="Location"/>
                 <w:id w:val="17066514"/>
                 <w:placeholder>
-                  <w:docPart w:val="DefaultPlaceholder_22675703"/>
+                  <w:docPart w:val="519FCF0FECCF4125A03C70B9BD6481EA"/>
                 </w:placeholder>
                 <w:text/>
               </w:sdtPr>
@@ -553,7 +564,23 @@
                         <w:sz w:val="18"/>
                         <w:szCs w:val="18"/>
                       </w:rPr>
-                      <w:t>[Locn]</w:t>
+                      <w:t>[</w:t>
+                    </w:r>
+                    <w:proofErr w:type="spellStart"/>
+                    <w:r>
+                      <w:rPr>
+                        <w:sz w:val="18"/>
+                        <w:szCs w:val="18"/>
+                      </w:rPr>
+                      <w:t>Locn</w:t>
+                    </w:r>
+                    <w:proofErr w:type="spellEnd"/>
+                    <w:r>
+                      <w:rPr>
+                        <w:sz w:val="18"/>
+                        <w:szCs w:val="18"/>
+                      </w:rPr>
+                      <w:t>]</w:t>
                     </w:r>
                   </w:p>
                 </w:tc>
@@ -569,7 +596,7 @@
                 <w:tag w:val="Thickness"/>
                 <w:id w:val="17066519"/>
                 <w:placeholder>
-                  <w:docPart w:val="639A7F22877B431F848CA8C87BA739D2"/>
+                  <w:docPart w:val="6F0C8224CCE04D4E9574050EA6EB30A7"/>
                 </w:placeholder>
                 <w:text/>
               </w:sdtPr>
@@ -591,21 +618,7 @@
                         <w:sz w:val="18"/>
                         <w:szCs w:val="18"/>
                       </w:rPr>
-                      <w:t>[</w:t>
-                    </w:r>
-                    <w:r>
-                      <w:rPr>
-                        <w:sz w:val="18"/>
-                        <w:szCs w:val="18"/>
-                      </w:rPr>
-                      <w:t>Thickness</w:t>
-                    </w:r>
-                    <w:r>
-                      <w:rPr>
-                        <w:sz w:val="18"/>
-                        <w:szCs w:val="18"/>
-                      </w:rPr>
-                      <w:t>]</w:t>
+                      <w:t>[Thickness]</w:t>
                     </w:r>
                   </w:p>
                 </w:tc>
@@ -621,7 +634,7 @@
                 <w:tag w:val="SFD"/>
                 <w:id w:val="17066520"/>
                 <w:placeholder>
-                  <w:docPart w:val="DAD1607295CD4D7F9D0C3EF88889BD42"/>
+                  <w:docPart w:val="8713B4B16305423EB13D67C1241B546D"/>
                 </w:placeholder>
                 <w:text/>
               </w:sdtPr>
@@ -643,21 +656,7 @@
                         <w:sz w:val="18"/>
                         <w:szCs w:val="18"/>
                       </w:rPr>
-                      <w:t>[</w:t>
-                    </w:r>
-                    <w:r>
-                      <w:rPr>
-                        <w:sz w:val="18"/>
-                        <w:szCs w:val="18"/>
-                      </w:rPr>
-                      <w:t>SFD</w:t>
-                    </w:r>
-                    <w:r>
-                      <w:rPr>
-                        <w:sz w:val="18"/>
-                        <w:szCs w:val="18"/>
-                      </w:rPr>
-                      <w:t>]</w:t>
+                      <w:t>[SFD]</w:t>
                     </w:r>
                   </w:p>
                 </w:tc>
@@ -673,7 +672,7 @@
                 <w:tag w:val="Designation"/>
                 <w:id w:val="17066521"/>
                 <w:placeholder>
-                  <w:docPart w:val="4E8BB34A57C746E283F69993F614E1C7"/>
+                  <w:docPart w:val="8B19B5DD90BC40C286ED5991CA2303AA"/>
                 </w:placeholder>
                 <w:text/>
               </w:sdtPr>
@@ -695,21 +694,7 @@
                         <w:sz w:val="18"/>
                         <w:szCs w:val="18"/>
                       </w:rPr>
-                      <w:t>[</w:t>
-                    </w:r>
-                    <w:r>
-                      <w:rPr>
-                        <w:sz w:val="18"/>
-                        <w:szCs w:val="18"/>
-                      </w:rPr>
-                      <w:t>Designation</w:t>
-                    </w:r>
-                    <w:r>
-                      <w:rPr>
-                        <w:sz w:val="18"/>
-                        <w:szCs w:val="18"/>
-                      </w:rPr>
-                      <w:t>]</w:t>
+                      <w:t>[Designation]</w:t>
                     </w:r>
                   </w:p>
                 </w:tc>
@@ -725,7 +710,7 @@
                 <w:tag w:val="Sensitivity"/>
                 <w:id w:val="17066522"/>
                 <w:placeholder>
-                  <w:docPart w:val="450CC2DB74C94EED8B48EDAF3D5B7244"/>
+                  <w:docPart w:val="67FF9EB5728543439C8D257780E303F6"/>
                 </w:placeholder>
                 <w:text/>
               </w:sdtPr>
@@ -747,21 +732,7 @@
                         <w:sz w:val="18"/>
                         <w:szCs w:val="18"/>
                       </w:rPr>
-                      <w:t>[</w:t>
-                    </w:r>
-                    <w:r>
-                      <w:rPr>
-                        <w:sz w:val="18"/>
-                        <w:szCs w:val="18"/>
-                      </w:rPr>
-                      <w:t>Sensitivity</w:t>
-                    </w:r>
-                    <w:r>
-                      <w:rPr>
-                        <w:sz w:val="18"/>
-                        <w:szCs w:val="18"/>
-                      </w:rPr>
-                      <w:t>]</w:t>
+                      <w:t>[Sensitivity]</w:t>
                     </w:r>
                   </w:p>
                 </w:tc>
@@ -777,7 +748,7 @@
                 <w:tag w:val="Density"/>
                 <w:id w:val="17066523"/>
                 <w:placeholder>
-                  <w:docPart w:val="40A4A740C1F341889B84E1687C724AE8"/>
+                  <w:docPart w:val="0DA9C42211F54C2984C971A036C05959"/>
                 </w:placeholder>
                 <w:text/>
               </w:sdtPr>
@@ -799,21 +770,7 @@
                         <w:sz w:val="18"/>
                         <w:szCs w:val="18"/>
                       </w:rPr>
-                      <w:t>[</w:t>
-                    </w:r>
-                    <w:r>
-                      <w:rPr>
-                        <w:sz w:val="18"/>
-                        <w:szCs w:val="18"/>
-                      </w:rPr>
-                      <w:t>Density</w:t>
-                    </w:r>
-                    <w:r>
-                      <w:rPr>
-                        <w:sz w:val="18"/>
-                        <w:szCs w:val="18"/>
-                      </w:rPr>
-                      <w:t>]</w:t>
+                      <w:t>[Density]</w:t>
                     </w:r>
                   </w:p>
                 </w:tc>
@@ -829,7 +786,7 @@
                 <w:tag w:val="FilmSize"/>
                 <w:id w:val="17066524"/>
                 <w:placeholder>
-                  <w:docPart w:val="B760D926BDE04F69B37EE1EBD4725EA3"/>
+                  <w:docPart w:val="AA6A0E267F6447F8B6AD7067A0D5F42A"/>
                 </w:placeholder>
                 <w:text/>
               </w:sdtPr>
@@ -853,6 +810,7 @@
                       </w:rPr>
                       <w:t>[</w:t>
                     </w:r>
+                    <w:proofErr w:type="spellStart"/>
                     <w:r>
                       <w:rPr>
                         <w:sz w:val="18"/>
@@ -860,6 +818,7 @@
                       </w:rPr>
                       <w:t>FilmSize</w:t>
                     </w:r>
+                    <w:proofErr w:type="spellEnd"/>
                     <w:r>
                       <w:rPr>
                         <w:sz w:val="18"/>
@@ -881,7 +840,7 @@
                 <w:tag w:val="Observation"/>
                 <w:id w:val="17066525"/>
                 <w:placeholder>
-                  <w:docPart w:val="3F5B96652CC94002898A7B14F4669FC4"/>
+                  <w:docPart w:val="DECA62C43B464266A19C9D8E59B4313D"/>
                 </w:placeholder>
                 <w:text/>
               </w:sdtPr>
@@ -903,21 +862,7 @@
                         <w:sz w:val="18"/>
                         <w:szCs w:val="18"/>
                       </w:rPr>
-                      <w:t>[</w:t>
-                    </w:r>
-                    <w:r>
-                      <w:rPr>
-                        <w:sz w:val="18"/>
-                        <w:szCs w:val="18"/>
-                      </w:rPr>
-                      <w:t>Observation</w:t>
-                    </w:r>
-                    <w:r>
-                      <w:rPr>
-                        <w:sz w:val="18"/>
-                        <w:szCs w:val="18"/>
-                      </w:rPr>
-                      <w:t>]</w:t>
+                      <w:t>[Observation]</w:t>
                     </w:r>
                   </w:p>
                 </w:tc>
@@ -933,7 +878,7 @@
                 <w:tag w:val="Remarks"/>
                 <w:id w:val="17066526"/>
                 <w:placeholder>
-                  <w:docPart w:val="76D78B607E5C4133A6E7D110F673B8DD"/>
+                  <w:docPart w:val="E359B71E91D7461A8FA8C82CF0D6844A"/>
                 </w:placeholder>
                 <w:text/>
               </w:sdtPr>
@@ -955,21 +900,7 @@
                         <w:sz w:val="18"/>
                         <w:szCs w:val="18"/>
                       </w:rPr>
-                      <w:t>[</w:t>
-                    </w:r>
-                    <w:r>
-                      <w:rPr>
-                        <w:sz w:val="18"/>
-                        <w:szCs w:val="18"/>
-                      </w:rPr>
-                      <w:t>Remarks</w:t>
-                    </w:r>
-                    <w:r>
-                      <w:rPr>
-                        <w:sz w:val="18"/>
-                        <w:szCs w:val="18"/>
-                      </w:rPr>
-                      <w:t>]</w:t>
+                      <w:t>[Remarks]</w:t>
                     </w:r>
                   </w:p>
                 </w:tc>
@@ -979,7 +910,10 @@
         </w:sdtContent>
       </w:sdt>
     </w:tbl>
-    <w:p/>
+    <w:p>
+      <w:bookmarkStart w:id="0" w:name="_GoBack"/>
+      <w:bookmarkEnd w:id="0"/>
+    </w:p>
     <w:p>
       <w:pPr>
         <w:rPr>
@@ -1015,6 +949,7 @@
           </w:placeholder>
           <w:text/>
         </w:sdtPr>
+        <w:sdtEndPr/>
         <w:sdtContent>
           <w:r>
             <w:rPr>
@@ -1030,7 +965,7 @@
       <w:tblPr>
         <w:tblStyle w:val="TableGrid"/>
         <w:tblW w:w="0" w:type="auto"/>
-        <w:tblLook w:val="04A0"/>
+        <w:tblLook w:val="04A0" w:firstRow="1" w:lastRow="0" w:firstColumn="1" w:lastColumn="0" w:noHBand="0" w:noVBand="1"/>
       </w:tblPr>
       <w:tblGrid>
         <w:gridCol w:w="987"/>
@@ -1071,6 +1006,7 @@
               <w:docPart w:val="DefaultPlaceholder_22675703"/>
             </w:placeholder>
           </w:sdtPr>
+          <w:sdtEndPr/>
           <w:sdtContent>
             <w:sdt>
               <w:sdtPr>
@@ -1086,6 +1022,7 @@
                 </w:placeholder>
                 <w:text/>
               </w:sdtPr>
+              <w:sdtEndPr/>
               <w:sdtContent>
                 <w:tc>
                   <w:tcPr>
@@ -1126,6 +1063,7 @@
                 <w:szCs w:val="20"/>
               </w:rPr>
             </w:pPr>
+            <w:proofErr w:type="spellStart"/>
             <w:r>
               <w:rPr>
                 <w:sz w:val="20"/>
@@ -1133,6 +1071,7 @@
               </w:rPr>
               <w:t>Sq.Inches</w:t>
             </w:r>
+            <w:proofErr w:type="spellEnd"/>
           </w:p>
         </w:tc>
         <w:sdt>
@@ -1148,6 +1087,7 @@
               <w:docPart w:val="DefaultPlaceholder_22675703"/>
             </w:placeholder>
           </w:sdtPr>
+          <w:sdtEndPr/>
           <w:sdtContent>
             <w:sdt>
               <w:sdtPr>
@@ -1163,6 +1103,7 @@
                 </w:placeholder>
                 <w:text/>
               </w:sdtPr>
+              <w:sdtEndPr/>
               <w:sdtContent>
                 <w:tc>
                   <w:tcPr>
@@ -1227,6 +1168,7 @@
           </w:placeholder>
           <w:text/>
         </w:sdtPr>
+        <w:sdtEndPr/>
         <w:sdtContent>
           <w:r>
             <w:rPr>
@@ -1239,12 +1181,12 @@
       </w:sdt>
     </w:p>
     <w:sectPr>
-      <w:headerReference w:type="even" r:id="rId7"/>
-      <w:headerReference w:type="default" r:id="rId8"/>
-      <w:footerReference w:type="even" r:id="rId9"/>
-      <w:footerReference w:type="default" r:id="rId10"/>
-      <w:headerReference w:type="first" r:id="rId11"/>
-      <w:footerReference w:type="first" r:id="rId12"/>
+      <w:headerReference w:type="even" r:id="rId8"/>
+      <w:headerReference w:type="default" r:id="rId9"/>
+      <w:footerReference w:type="even" r:id="rId10"/>
+      <w:footerReference w:type="default" r:id="rId11"/>
+      <w:headerReference w:type="first" r:id="rId12"/>
+      <w:footerReference w:type="first" r:id="rId13"/>
       <w:pgSz w:w="12240" w:h="15840"/>
       <w:pgMar w:top="1440" w:right="1440" w:bottom="1440" w:left="1440" w:header="720" w:footer="720" w:gutter="0"/>
       <w:cols w:space="720"/>
@@ -1255,7 +1197,7 @@
 </file>
 
 <file path=word/endnotes.xml><?xml version="1.0" encoding="utf-8"?>
-<w:endnotes xmlns:ve="http://schemas.openxmlformats.org/markup-compatibility/2006" xmlns:o="urn:schemas-microsoft-com:office:office" xmlns:r="http://schemas.openxmlformats.org/officeDocument/2006/relationships" xmlns:m="http://schemas.openxmlformats.org/officeDocument/2006/math" xmlns:v="urn:schemas-microsoft-com:vml" xmlns:wp="http://schemas.openxmlformats.org/drawingml/2006/wordprocessingDrawing" xmlns:w10="urn:schemas-microsoft-com:office:word" xmlns:w="http://schemas.openxmlformats.org/wordprocessingml/2006/main" xmlns:wne="http://schemas.microsoft.com/office/word/2006/wordml">
+<w:endnotes xmlns:wpc="http://schemas.microsoft.com/office/word/2010/wordprocessingCanvas" xmlns:mc="http://schemas.openxmlformats.org/markup-compatibility/2006" xmlns:o="urn:schemas-microsoft-com:office:office" xmlns:r="http://schemas.openxmlformats.org/officeDocument/2006/relationships" xmlns:m="http://schemas.openxmlformats.org/officeDocument/2006/math" xmlns:v="urn:schemas-microsoft-com:vml" xmlns:wp14="http://schemas.microsoft.com/office/word/2010/wordprocessingDrawing" xmlns:wp="http://schemas.openxmlformats.org/drawingml/2006/wordprocessingDrawing" xmlns:w10="urn:schemas-microsoft-com:office:word" xmlns:w="http://schemas.openxmlformats.org/wordprocessingml/2006/main" xmlns:w14="http://schemas.microsoft.com/office/word/2010/wordml" xmlns:wpg="http://schemas.microsoft.com/office/word/2010/wordprocessingGroup" xmlns:wpi="http://schemas.microsoft.com/office/word/2010/wordprocessingInk" xmlns:wne="http://schemas.microsoft.com/office/word/2006/wordml" xmlns:wps="http://schemas.microsoft.com/office/word/2010/wordprocessingShape" mc:Ignorable="w14 wp14">
   <w:endnote w:type="separator" w:id="-1">
     <w:p>
       <w:pPr>
@@ -1280,7 +1222,7 @@
 </file>
 
 <file path=word/footer1.xml><?xml version="1.0" encoding="utf-8"?>
-<w:ftr xmlns:ve="http://schemas.openxmlformats.org/markup-compatibility/2006" xmlns:o="urn:schemas-microsoft-com:office:office" xmlns:r="http://schemas.openxmlformats.org/officeDocument/2006/relationships" xmlns:m="http://schemas.openxmlformats.org/officeDocument/2006/math" xmlns:v="urn:schemas-microsoft-com:vml" xmlns:wp="http://schemas.openxmlformats.org/drawingml/2006/wordprocessingDrawing" xmlns:w10="urn:schemas-microsoft-com:office:word" xmlns:w="http://schemas.openxmlformats.org/wordprocessingml/2006/main" xmlns:wne="http://schemas.microsoft.com/office/word/2006/wordml">
+<w:ftr xmlns:wpc="http://schemas.microsoft.com/office/word/2010/wordprocessingCanvas" xmlns:mc="http://schemas.openxmlformats.org/markup-compatibility/2006" xmlns:o="urn:schemas-microsoft-com:office:office" xmlns:r="http://schemas.openxmlformats.org/officeDocument/2006/relationships" xmlns:m="http://schemas.openxmlformats.org/officeDocument/2006/math" xmlns:v="urn:schemas-microsoft-com:vml" xmlns:wp14="http://schemas.microsoft.com/office/word/2010/wordprocessingDrawing" xmlns:wp="http://schemas.openxmlformats.org/drawingml/2006/wordprocessingDrawing" xmlns:w10="urn:schemas-microsoft-com:office:word" xmlns:w="http://schemas.openxmlformats.org/wordprocessingml/2006/main" xmlns:w14="http://schemas.microsoft.com/office/word/2010/wordml" xmlns:wpg="http://schemas.microsoft.com/office/word/2010/wordprocessingGroup" xmlns:wpi="http://schemas.microsoft.com/office/word/2010/wordprocessingInk" xmlns:wne="http://schemas.microsoft.com/office/word/2006/wordml" xmlns:wps="http://schemas.microsoft.com/office/word/2010/wordprocessingShape" mc:Ignorable="w14 wp14">
   <w:p>
     <w:pPr>
       <w:pStyle w:val="Footer"/>
@@ -1290,7 +1232,7 @@
 </file>
 
 <file path=word/footer2.xml><?xml version="1.0" encoding="utf-8"?>
-<w:ftr xmlns:ve="http://schemas.openxmlformats.org/markup-compatibility/2006" xmlns:o="urn:schemas-microsoft-com:office:office" xmlns:r="http://schemas.openxmlformats.org/officeDocument/2006/relationships" xmlns:m="http://schemas.openxmlformats.org/officeDocument/2006/math" xmlns:v="urn:schemas-microsoft-com:vml" xmlns:wp="http://schemas.openxmlformats.org/drawingml/2006/wordprocessingDrawing" xmlns:w10="urn:schemas-microsoft-com:office:word" xmlns:w="http://schemas.openxmlformats.org/wordprocessingml/2006/main" xmlns:wne="http://schemas.microsoft.com/office/word/2006/wordml">
+<w:ftr xmlns:wpc="http://schemas.microsoft.com/office/word/2010/wordprocessingCanvas" xmlns:mc="http://schemas.openxmlformats.org/markup-compatibility/2006" xmlns:o="urn:schemas-microsoft-com:office:office" xmlns:r="http://schemas.openxmlformats.org/officeDocument/2006/relationships" xmlns:m="http://schemas.openxmlformats.org/officeDocument/2006/math" xmlns:v="urn:schemas-microsoft-com:vml" xmlns:wp14="http://schemas.microsoft.com/office/word/2010/wordprocessingDrawing" xmlns:wp="http://schemas.openxmlformats.org/drawingml/2006/wordprocessingDrawing" xmlns:w10="urn:schemas-microsoft-com:office:word" xmlns:w="http://schemas.openxmlformats.org/wordprocessingml/2006/main" xmlns:w14="http://schemas.microsoft.com/office/word/2010/wordml" xmlns:wpg="http://schemas.microsoft.com/office/word/2010/wordprocessingGroup" xmlns:wpi="http://schemas.microsoft.com/office/word/2010/wordprocessingInk" xmlns:wne="http://schemas.microsoft.com/office/word/2006/wordml" xmlns:wps="http://schemas.microsoft.com/office/word/2010/wordprocessingShape" mc:Ignorable="w14 wp14">
   <w:p>
     <w:pPr>
       <w:pStyle w:val="Footer"/>
@@ -1400,7 +1342,7 @@
 </file>
 
 <file path=word/footer3.xml><?xml version="1.0" encoding="utf-8"?>
-<w:ftr xmlns:ve="http://schemas.openxmlformats.org/markup-compatibility/2006" xmlns:o="urn:schemas-microsoft-com:office:office" xmlns:r="http://schemas.openxmlformats.org/officeDocument/2006/relationships" xmlns:m="http://schemas.openxmlformats.org/officeDocument/2006/math" xmlns:v="urn:schemas-microsoft-com:vml" xmlns:wp="http://schemas.openxmlformats.org/drawingml/2006/wordprocessingDrawing" xmlns:w10="urn:schemas-microsoft-com:office:word" xmlns:w="http://schemas.openxmlformats.org/wordprocessingml/2006/main" xmlns:wne="http://schemas.microsoft.com/office/word/2006/wordml">
+<w:ftr xmlns:wpc="http://schemas.microsoft.com/office/word/2010/wordprocessingCanvas" xmlns:mc="http://schemas.openxmlformats.org/markup-compatibility/2006" xmlns:o="urn:schemas-microsoft-com:office:office" xmlns:r="http://schemas.openxmlformats.org/officeDocument/2006/relationships" xmlns:m="http://schemas.openxmlformats.org/officeDocument/2006/math" xmlns:v="urn:schemas-microsoft-com:vml" xmlns:wp14="http://schemas.microsoft.com/office/word/2010/wordprocessingDrawing" xmlns:wp="http://schemas.openxmlformats.org/drawingml/2006/wordprocessingDrawing" xmlns:w10="urn:schemas-microsoft-com:office:word" xmlns:w="http://schemas.openxmlformats.org/wordprocessingml/2006/main" xmlns:w14="http://schemas.microsoft.com/office/word/2010/wordml" xmlns:wpg="http://schemas.microsoft.com/office/word/2010/wordprocessingGroup" xmlns:wpi="http://schemas.microsoft.com/office/word/2010/wordprocessingInk" xmlns:wne="http://schemas.microsoft.com/office/word/2006/wordml" xmlns:wps="http://schemas.microsoft.com/office/word/2010/wordprocessingShape" mc:Ignorable="w14 wp14">
   <w:p>
     <w:pPr>
       <w:pStyle w:val="Footer"/>
@@ -1410,7 +1352,7 @@
 </file>
 
 <file path=word/footnotes.xml><?xml version="1.0" encoding="utf-8"?>
-<w:footnotes xmlns:ve="http://schemas.openxmlformats.org/markup-compatibility/2006" xmlns:o="urn:schemas-microsoft-com:office:office" xmlns:r="http://schemas.openxmlformats.org/officeDocument/2006/relationships" xmlns:m="http://schemas.openxmlformats.org/officeDocument/2006/math" xmlns:v="urn:schemas-microsoft-com:vml" xmlns:wp="http://schemas.openxmlformats.org/drawingml/2006/wordprocessingDrawing" xmlns:w10="urn:schemas-microsoft-com:office:word" xmlns:w="http://schemas.openxmlformats.org/wordprocessingml/2006/main" xmlns:wne="http://schemas.microsoft.com/office/word/2006/wordml">
+<w:footnotes xmlns:wpc="http://schemas.microsoft.com/office/word/2010/wordprocessingCanvas" xmlns:mc="http://schemas.openxmlformats.org/markup-compatibility/2006" xmlns:o="urn:schemas-microsoft-com:office:office" xmlns:r="http://schemas.openxmlformats.org/officeDocument/2006/relationships" xmlns:m="http://schemas.openxmlformats.org/officeDocument/2006/math" xmlns:v="urn:schemas-microsoft-com:vml" xmlns:wp14="http://schemas.microsoft.com/office/word/2010/wordprocessingDrawing" xmlns:wp="http://schemas.openxmlformats.org/drawingml/2006/wordprocessingDrawing" xmlns:w10="urn:schemas-microsoft-com:office:word" xmlns:w="http://schemas.openxmlformats.org/wordprocessingml/2006/main" xmlns:w14="http://schemas.microsoft.com/office/word/2010/wordml" xmlns:wpg="http://schemas.microsoft.com/office/word/2010/wordprocessingGroup" xmlns:wpi="http://schemas.microsoft.com/office/word/2010/wordprocessingInk" xmlns:wne="http://schemas.microsoft.com/office/word/2006/wordml" xmlns:wps="http://schemas.microsoft.com/office/word/2010/wordprocessingShape" mc:Ignorable="w14 wp14">
   <w:footnote w:type="separator" w:id="-1">
     <w:p>
       <w:pPr>
@@ -1435,7 +1377,7 @@
 </file>
 
 <file path=word/header1.xml><?xml version="1.0" encoding="utf-8"?>
-<w:hdr xmlns:ve="http://schemas.openxmlformats.org/markup-compatibility/2006" xmlns:o="urn:schemas-microsoft-com:office:office" xmlns:r="http://schemas.openxmlformats.org/officeDocument/2006/relationships" xmlns:m="http://schemas.openxmlformats.org/officeDocument/2006/math" xmlns:v="urn:schemas-microsoft-com:vml" xmlns:wp="http://schemas.openxmlformats.org/drawingml/2006/wordprocessingDrawing" xmlns:w10="urn:schemas-microsoft-com:office:word" xmlns:w="http://schemas.openxmlformats.org/wordprocessingml/2006/main" xmlns:wne="http://schemas.microsoft.com/office/word/2006/wordml">
+<w:hdr xmlns:wpc="http://schemas.microsoft.com/office/word/2010/wordprocessingCanvas" xmlns:mc="http://schemas.openxmlformats.org/markup-compatibility/2006" xmlns:o="urn:schemas-microsoft-com:office:office" xmlns:r="http://schemas.openxmlformats.org/officeDocument/2006/relationships" xmlns:m="http://schemas.openxmlformats.org/officeDocument/2006/math" xmlns:v="urn:schemas-microsoft-com:vml" xmlns:wp14="http://schemas.microsoft.com/office/word/2010/wordprocessingDrawing" xmlns:wp="http://schemas.openxmlformats.org/drawingml/2006/wordprocessingDrawing" xmlns:w10="urn:schemas-microsoft-com:office:word" xmlns:w="http://schemas.openxmlformats.org/wordprocessingml/2006/main" xmlns:w14="http://schemas.microsoft.com/office/word/2010/wordml" xmlns:wpg="http://schemas.microsoft.com/office/word/2010/wordprocessingGroup" xmlns:wpi="http://schemas.microsoft.com/office/word/2010/wordprocessingInk" xmlns:wne="http://schemas.microsoft.com/office/word/2006/wordml" xmlns:wps="http://schemas.microsoft.com/office/word/2010/wordprocessingShape" mc:Ignorable="w14 wp14">
   <w:p>
     <w:pPr>
       <w:pStyle w:val="Header"/>
@@ -1445,12 +1387,12 @@
 </file>
 
 <file path=word/header2.xml><?xml version="1.0" encoding="utf-8"?>
-<w:hdr xmlns:ve="http://schemas.openxmlformats.org/markup-compatibility/2006" xmlns:o="urn:schemas-microsoft-com:office:office" xmlns:r="http://schemas.openxmlformats.org/officeDocument/2006/relationships" xmlns:m="http://schemas.openxmlformats.org/officeDocument/2006/math" xmlns:v="urn:schemas-microsoft-com:vml" xmlns:wp="http://schemas.openxmlformats.org/drawingml/2006/wordprocessingDrawing" xmlns:w10="urn:schemas-microsoft-com:office:word" xmlns:w="http://schemas.openxmlformats.org/wordprocessingml/2006/main" xmlns:wne="http://schemas.microsoft.com/office/word/2006/wordml">
+<w:hdr xmlns:wpc="http://schemas.microsoft.com/office/word/2010/wordprocessingCanvas" xmlns:mc="http://schemas.openxmlformats.org/markup-compatibility/2006" xmlns:o="urn:schemas-microsoft-com:office:office" xmlns:r="http://schemas.openxmlformats.org/officeDocument/2006/relationships" xmlns:m="http://schemas.openxmlformats.org/officeDocument/2006/math" xmlns:v="urn:schemas-microsoft-com:vml" xmlns:wp14="http://schemas.microsoft.com/office/word/2010/wordprocessingDrawing" xmlns:wp="http://schemas.openxmlformats.org/drawingml/2006/wordprocessingDrawing" xmlns:w10="urn:schemas-microsoft-com:office:word" xmlns:w="http://schemas.openxmlformats.org/wordprocessingml/2006/main" xmlns:w14="http://schemas.microsoft.com/office/word/2010/wordml" xmlns:wpg="http://schemas.microsoft.com/office/word/2010/wordprocessingGroup" xmlns:wpi="http://schemas.microsoft.com/office/word/2010/wordprocessingInk" xmlns:wne="http://schemas.microsoft.com/office/word/2006/wordml" xmlns:wps="http://schemas.microsoft.com/office/word/2010/wordprocessingShape" mc:Ignorable="w14 wp14">
   <w:tbl>
     <w:tblPr>
       <w:tblStyle w:val="TableGrid"/>
       <w:tblW w:w="9576" w:type="dxa"/>
-      <w:tblLook w:val="04A0"/>
+      <w:tblLook w:val="04A0" w:firstRow="1" w:lastRow="0" w:firstColumn="1" w:lastColumn="0" w:noHBand="0" w:noVBand="1"/>
     </w:tblPr>
     <w:tblGrid>
       <w:gridCol w:w="1951"/>
@@ -1472,6 +1414,7 @@
           <w:id w:val="38435585"/>
           <w:picture/>
         </w:sdtPr>
+        <w:sdtEndPr/>
         <w:sdtContent>
           <w:tc>
             <w:tcPr>
@@ -1547,19 +1490,59 @@
               <w:color w:val="auto"/>
             </w:rPr>
           </w:pPr>
+          <w:proofErr w:type="gramStart"/>
           <w:r>
             <w:rPr>
               <w:color w:val="auto"/>
             </w:rPr>
-            <w:t>GAMA INDUSTRIAL SERVICES PVT. LTD.</w:t>
+            <w:t>GAMA INDUSTRIAL SERVICES PVT.</w:t>
           </w:r>
+          <w:proofErr w:type="gramEnd"/>
+          <w:r>
+            <w:rPr>
+              <w:color w:val="auto"/>
+            </w:rPr>
+            <w:t xml:space="preserve"> </w:t>
+          </w:r>
+          <w:proofErr w:type="gramStart"/>
+          <w:r>
+            <w:rPr>
+              <w:color w:val="auto"/>
+            </w:rPr>
+            <w:t>LTD.</w:t>
+          </w:r>
+          <w:proofErr w:type="gramEnd"/>
         </w:p>
         <w:p>
           <w:pPr>
             <w:jc w:val="center"/>
           </w:pPr>
           <w:r>
-            <w:t>301, Suprabath, Bejai Kapikad, Mangalore 575004.</w:t>
+            <w:t xml:space="preserve">301, </w:t>
+          </w:r>
+          <w:proofErr w:type="spellStart"/>
+          <w:r>
+            <w:t>Suprabath</w:t>
+          </w:r>
+          <w:proofErr w:type="spellEnd"/>
+          <w:r>
+            <w:t xml:space="preserve">, </w:t>
+          </w:r>
+          <w:proofErr w:type="spellStart"/>
+          <w:r>
+            <w:t>Bejai</w:t>
+          </w:r>
+          <w:proofErr w:type="spellEnd"/>
+          <w:r>
+            <w:t xml:space="preserve"> </w:t>
+          </w:r>
+          <w:proofErr w:type="spellStart"/>
+          <w:r>
+            <w:t>Kapikad</w:t>
+          </w:r>
+          <w:proofErr w:type="spellEnd"/>
+          <w:r>
+            <w:t>, Mangalore 575004.</w:t>
           </w:r>
         </w:p>
         <w:p>
@@ -1669,6 +1652,7 @@
             </w:placeholder>
             <w:text/>
           </w:sdtPr>
+          <w:sdtEndPr/>
           <w:sdtContent>
             <w:p>
               <w:r>
@@ -1703,10 +1687,19 @@
             </w:placeholder>
             <w:text/>
           </w:sdtPr>
+          <w:sdtEndPr/>
           <w:sdtContent>
             <w:p>
               <w:r>
-                <w:t>[Rpt No]</w:t>
+                <w:t>[</w:t>
+              </w:r>
+              <w:proofErr w:type="spellStart"/>
+              <w:r>
+                <w:t>Rpt</w:t>
+              </w:r>
+              <w:proofErr w:type="spellEnd"/>
+              <w:r>
+                <w:t xml:space="preserve"> No]</w:t>
               </w:r>
             </w:p>
           </w:sdtContent>
@@ -1724,30 +1717,57 @@
               <w:docPartUnique/>
             </w:docPartObj>
           </w:sdtPr>
+          <w:sdtEndPr/>
           <w:sdtContent>
             <w:p>
               <w:r>
                 <w:t xml:space="preserve">Page </w:t>
               </w:r>
-              <w:fldSimple w:instr=" PAGE ">
-                <w:r>
-                  <w:rPr>
-                    <w:noProof/>
-                  </w:rPr>
-                  <w:t>1</w:t>
-                </w:r>
-              </w:fldSimple>
+              <w:r>
+                <w:fldChar w:fldCharType="begin"/>
+              </w:r>
+              <w:r>
+                <w:instrText xml:space="preserve"> PAGE </w:instrText>
+              </w:r>
+              <w:r>
+                <w:fldChar w:fldCharType="separate"/>
+              </w:r>
+              <w:r>
+                <w:rPr>
+                  <w:noProof/>
+                </w:rPr>
+                <w:t>1</w:t>
+              </w:r>
+              <w:r>
+                <w:rPr>
+                  <w:noProof/>
+                </w:rPr>
+                <w:fldChar w:fldCharType="end"/>
+              </w:r>
               <w:r>
                 <w:t xml:space="preserve"> of </w:t>
               </w:r>
-              <w:fldSimple w:instr=" NUMPAGES  ">
-                <w:r>
-                  <w:rPr>
-                    <w:noProof/>
-                  </w:rPr>
-                  <w:t>1</w:t>
-                </w:r>
-              </w:fldSimple>
+              <w:r>
+                <w:fldChar w:fldCharType="begin"/>
+              </w:r>
+              <w:r>
+                <w:instrText xml:space="preserve"> NUMPAGES  </w:instrText>
+              </w:r>
+              <w:r>
+                <w:fldChar w:fldCharType="separate"/>
+              </w:r>
+              <w:r>
+                <w:rPr>
+                  <w:noProof/>
+                </w:rPr>
+                <w:t>1</w:t>
+              </w:r>
+              <w:r>
+                <w:rPr>
+                  <w:noProof/>
+                </w:rPr>
+                <w:fldChar w:fldCharType="end"/>
+              </w:r>
             </w:p>
           </w:sdtContent>
         </w:sdt>
@@ -1777,11 +1797,9 @@
             <w:alias w:val="Description"/>
             <w:tag w:val="Description"/>
             <w:id w:val="38435588"/>
-            <w:placeholder>
-              <w:docPart w:val="CE61E07463FD478EA8087924A26E551C"/>
-            </w:placeholder>
             <w:text/>
           </w:sdtPr>
+          <w:sdtEndPr/>
           <w:sdtContent>
             <w:p>
               <w:r>
@@ -1811,11 +1829,9 @@
             <w:alias w:val="Date"/>
             <w:tag w:val="Date"/>
             <w:id w:val="38435589"/>
-            <w:placeholder>
-              <w:docPart w:val="2ADF0E56DBFB42309A6866E25B0C0436"/>
-            </w:placeholder>
             <w:text/>
           </w:sdtPr>
+          <w:sdtEndPr/>
           <w:sdtContent>
             <w:p>
               <w:r>
@@ -1852,6 +1868,7 @@
             <w:id w:val="38435590"/>
             <w:text/>
           </w:sdtPr>
+          <w:sdtEndPr/>
           <w:sdtContent>
             <w:p>
               <w:r>
@@ -1883,6 +1900,7 @@
             <w:id w:val="38435591"/>
             <w:text/>
           </w:sdtPr>
+          <w:sdtEndPr/>
           <w:sdtContent>
             <w:p>
               <w:r>
@@ -1919,6 +1937,7 @@
             <w:id w:val="38435592"/>
             <w:text/>
           </w:sdtPr>
+          <w:sdtEndPr/>
           <w:sdtContent>
             <w:p>
               <w:r>
@@ -1950,6 +1969,7 @@
             <w:id w:val="38435593"/>
             <w:text/>
           </w:sdtPr>
+          <w:sdtEndPr/>
           <w:sdtContent>
             <w:p>
               <w:r>
@@ -1986,6 +2006,7 @@
             <w:id w:val="38435594"/>
             <w:text/>
           </w:sdtPr>
+          <w:sdtEndPr/>
           <w:sdtContent>
             <w:p>
               <w:r>
@@ -2017,6 +2038,7 @@
             <w:id w:val="38435595"/>
             <w:text/>
           </w:sdtPr>
+          <w:sdtEndPr/>
           <w:sdtContent>
             <w:p>
               <w:r>
@@ -2053,6 +2075,7 @@
             <w:id w:val="38435596"/>
             <w:text/>
           </w:sdtPr>
+          <w:sdtEndPr/>
           <w:sdtContent>
             <w:p>
               <w:r>
@@ -2084,6 +2107,7 @@
             <w:id w:val="38435597"/>
             <w:text/>
           </w:sdtPr>
+          <w:sdtEndPr/>
           <w:sdtContent>
             <w:p>
               <w:r>
@@ -2120,6 +2144,7 @@
             <w:id w:val="38435598"/>
             <w:text/>
           </w:sdtPr>
+          <w:sdtEndPr/>
           <w:sdtContent>
             <w:p>
               <w:r>
@@ -2151,6 +2176,7 @@
             <w:id w:val="38435599"/>
             <w:text/>
           </w:sdtPr>
+          <w:sdtEndPr/>
           <w:sdtContent>
             <w:p>
               <w:r>
@@ -2187,6 +2213,7 @@
             <w:id w:val="38435600"/>
             <w:text/>
           </w:sdtPr>
+          <w:sdtEndPr/>
           <w:sdtContent>
             <w:p>
               <w:r>
@@ -2218,6 +2245,7 @@
             <w:id w:val="38435601"/>
             <w:text/>
           </w:sdtPr>
+          <w:sdtEndPr/>
           <w:sdtContent>
             <w:p>
               <w:r>
@@ -2238,7 +2266,7 @@
 </file>
 
 <file path=word/header3.xml><?xml version="1.0" encoding="utf-8"?>
-<w:hdr xmlns:ve="http://schemas.openxmlformats.org/markup-compatibility/2006" xmlns:o="urn:schemas-microsoft-com:office:office" xmlns:r="http://schemas.openxmlformats.org/officeDocument/2006/relationships" xmlns:m="http://schemas.openxmlformats.org/officeDocument/2006/math" xmlns:v="urn:schemas-microsoft-com:vml" xmlns:wp="http://schemas.openxmlformats.org/drawingml/2006/wordprocessingDrawing" xmlns:w10="urn:schemas-microsoft-com:office:word" xmlns:w="http://schemas.openxmlformats.org/wordprocessingml/2006/main" xmlns:wne="http://schemas.microsoft.com/office/word/2006/wordml">
+<w:hdr xmlns:wpc="http://schemas.microsoft.com/office/word/2010/wordprocessingCanvas" xmlns:mc="http://schemas.openxmlformats.org/markup-compatibility/2006" xmlns:o="urn:schemas-microsoft-com:office:office" xmlns:r="http://schemas.openxmlformats.org/officeDocument/2006/relationships" xmlns:m="http://schemas.openxmlformats.org/officeDocument/2006/math" xmlns:v="urn:schemas-microsoft-com:vml" xmlns:wp14="http://schemas.microsoft.com/office/word/2010/wordprocessingDrawing" xmlns:wp="http://schemas.openxmlformats.org/drawingml/2006/wordprocessingDrawing" xmlns:w10="urn:schemas-microsoft-com:office:word" xmlns:w="http://schemas.openxmlformats.org/wordprocessingml/2006/main" xmlns:w14="http://schemas.microsoft.com/office/word/2010/wordml" xmlns:wpg="http://schemas.microsoft.com/office/word/2010/wordprocessingGroup" xmlns:wpi="http://schemas.microsoft.com/office/word/2010/wordprocessingInk" xmlns:wne="http://schemas.microsoft.com/office/word/2006/wordml" xmlns:wps="http://schemas.microsoft.com/office/word/2010/wordprocessingShape" mc:Ignorable="w14 wp14">
   <w:p>
     <w:pPr>
       <w:pStyle w:val="Header"/>
@@ -2248,7 +2276,7 @@
 </file>
 
 <file path=word/styles.xml><?xml version="1.0" encoding="utf-8"?>
-<w:styles xmlns:r="http://schemas.openxmlformats.org/officeDocument/2006/relationships" xmlns:w="http://schemas.openxmlformats.org/wordprocessingml/2006/main">
+<w:styles xmlns:mc="http://schemas.openxmlformats.org/markup-compatibility/2006" xmlns:r="http://schemas.openxmlformats.org/officeDocument/2006/relationships" xmlns:w="http://schemas.openxmlformats.org/wordprocessingml/2006/main" xmlns:w14="http://schemas.microsoft.com/office/word/2010/wordml" mc:Ignorable="w14">
   <w:docDefaults>
     <w:rPrDefault>
       <w:rPr>
@@ -2466,7 +2494,6 @@
     <w:uiPriority w:val="99"/>
     <w:semiHidden/>
     <w:unhideWhenUsed/>
-    <w:qFormat/>
     <w:tblPr>
       <w:tblInd w:w="0" w:type="dxa"/>
       <w:tblCellMar>
@@ -2973,7 +3000,7 @@
 </file>
 
 <file path=word/glossary/document.xml><?xml version="1.0" encoding="utf-8"?>
-<w:glossaryDocument xmlns:ve="http://schemas.openxmlformats.org/markup-compatibility/2006" xmlns:o="urn:schemas-microsoft-com:office:office" xmlns:r="http://schemas.openxmlformats.org/officeDocument/2006/relationships" xmlns:m="http://schemas.openxmlformats.org/officeDocument/2006/math" xmlns:v="urn:schemas-microsoft-com:vml" xmlns:wp="http://schemas.openxmlformats.org/drawingml/2006/wordprocessingDrawing" xmlns:w10="urn:schemas-microsoft-com:office:word" xmlns:w="http://schemas.openxmlformats.org/wordprocessingml/2006/main" xmlns:wne="http://schemas.microsoft.com/office/word/2006/wordml">
+<w:glossaryDocument xmlns:wpc="http://schemas.microsoft.com/office/word/2010/wordprocessingCanvas" xmlns:mc="http://schemas.openxmlformats.org/markup-compatibility/2006" xmlns:o="urn:schemas-microsoft-com:office:office" xmlns:r="http://schemas.openxmlformats.org/officeDocument/2006/relationships" xmlns:m="http://schemas.openxmlformats.org/officeDocument/2006/math" xmlns:v="urn:schemas-microsoft-com:vml" xmlns:wp14="http://schemas.microsoft.com/office/word/2010/wordprocessingDrawing" xmlns:wp="http://schemas.openxmlformats.org/drawingml/2006/wordprocessingDrawing" xmlns:w10="urn:schemas-microsoft-com:office:word" xmlns:w="http://schemas.openxmlformats.org/wordprocessingml/2006/main" xmlns:w14="http://schemas.microsoft.com/office/word/2010/wordml" xmlns:wpg="http://schemas.microsoft.com/office/word/2010/wordprocessingGroup" xmlns:wpi="http://schemas.microsoft.com/office/word/2010/wordprocessingInk" xmlns:wne="http://schemas.microsoft.com/office/word/2006/wordml" xmlns:wps="http://schemas.microsoft.com/office/word/2010/wordprocessingShape" mc:Ignorable="w14 wp14">
   <w:docParts>
     <w:docPart>
       <w:docPartPr>
@@ -2992,238 +3019,6 @@
       </w:docPartPr>
       <w:docPartBody>
         <w:p>
-          <w:r>
-            <w:rPr>
-              <w:rStyle w:val="PlaceholderText"/>
-            </w:rPr>
-            <w:t>Click here to enter text.</w:t>
-          </w:r>
-        </w:p>
-      </w:docPartBody>
-    </w:docPart>
-    <w:docPart>
-      <w:docPartPr>
-        <w:name w:val="639A7F22877B431F848CA8C87BA739D2"/>
-        <w:category>
-          <w:name w:val="General"/>
-          <w:gallery w:val="placeholder"/>
-        </w:category>
-        <w:types>
-          <w:type w:val="bbPlcHdr"/>
-        </w:types>
-        <w:behaviors>
-          <w:behavior w:val="content"/>
-        </w:behaviors>
-        <w:guid w:val="{0F49A662-E205-41C9-82F3-1F52CE1504AF}"/>
-      </w:docPartPr>
-      <w:docPartBody>
-        <w:p>
-          <w:pPr>
-            <w:pStyle w:val="639A7F22877B431F848CA8C87BA739D2"/>
-          </w:pPr>
-          <w:r>
-            <w:rPr>
-              <w:rStyle w:val="PlaceholderText"/>
-            </w:rPr>
-            <w:t>Click here to enter text.</w:t>
-          </w:r>
-        </w:p>
-      </w:docPartBody>
-    </w:docPart>
-    <w:docPart>
-      <w:docPartPr>
-        <w:name w:val="DAD1607295CD4D7F9D0C3EF88889BD42"/>
-        <w:category>
-          <w:name w:val="General"/>
-          <w:gallery w:val="placeholder"/>
-        </w:category>
-        <w:types>
-          <w:type w:val="bbPlcHdr"/>
-        </w:types>
-        <w:behaviors>
-          <w:behavior w:val="content"/>
-        </w:behaviors>
-        <w:guid w:val="{CBB48A40-68B7-43BD-86D2-3CE5CEDB926B}"/>
-      </w:docPartPr>
-      <w:docPartBody>
-        <w:p>
-          <w:pPr>
-            <w:pStyle w:val="DAD1607295CD4D7F9D0C3EF88889BD42"/>
-          </w:pPr>
-          <w:r>
-            <w:rPr>
-              <w:rStyle w:val="PlaceholderText"/>
-            </w:rPr>
-            <w:t>Click here to enter text.</w:t>
-          </w:r>
-        </w:p>
-      </w:docPartBody>
-    </w:docPart>
-    <w:docPart>
-      <w:docPartPr>
-        <w:name w:val="4E8BB34A57C746E283F69993F614E1C7"/>
-        <w:category>
-          <w:name w:val="General"/>
-          <w:gallery w:val="placeholder"/>
-        </w:category>
-        <w:types>
-          <w:type w:val="bbPlcHdr"/>
-        </w:types>
-        <w:behaviors>
-          <w:behavior w:val="content"/>
-        </w:behaviors>
-        <w:guid w:val="{39DD7EFF-77A6-4B9F-8FD5-3DB035DF35CF}"/>
-      </w:docPartPr>
-      <w:docPartBody>
-        <w:p>
-          <w:pPr>
-            <w:pStyle w:val="4E8BB34A57C746E283F69993F614E1C7"/>
-          </w:pPr>
-          <w:r>
-            <w:rPr>
-              <w:rStyle w:val="PlaceholderText"/>
-            </w:rPr>
-            <w:t>Click here to enter text.</w:t>
-          </w:r>
-        </w:p>
-      </w:docPartBody>
-    </w:docPart>
-    <w:docPart>
-      <w:docPartPr>
-        <w:name w:val="450CC2DB74C94EED8B48EDAF3D5B7244"/>
-        <w:category>
-          <w:name w:val="General"/>
-          <w:gallery w:val="placeholder"/>
-        </w:category>
-        <w:types>
-          <w:type w:val="bbPlcHdr"/>
-        </w:types>
-        <w:behaviors>
-          <w:behavior w:val="content"/>
-        </w:behaviors>
-        <w:guid w:val="{EAB17455-4BFF-42AD-AFBD-D8F22999B991}"/>
-      </w:docPartPr>
-      <w:docPartBody>
-        <w:p>
-          <w:pPr>
-            <w:pStyle w:val="450CC2DB74C94EED8B48EDAF3D5B7244"/>
-          </w:pPr>
-          <w:r>
-            <w:rPr>
-              <w:rStyle w:val="PlaceholderText"/>
-            </w:rPr>
-            <w:t>Click here to enter text.</w:t>
-          </w:r>
-        </w:p>
-      </w:docPartBody>
-    </w:docPart>
-    <w:docPart>
-      <w:docPartPr>
-        <w:name w:val="40A4A740C1F341889B84E1687C724AE8"/>
-        <w:category>
-          <w:name w:val="General"/>
-          <w:gallery w:val="placeholder"/>
-        </w:category>
-        <w:types>
-          <w:type w:val="bbPlcHdr"/>
-        </w:types>
-        <w:behaviors>
-          <w:behavior w:val="content"/>
-        </w:behaviors>
-        <w:guid w:val="{1A3945BD-77EA-49A5-B474-1F277DE3DC4B}"/>
-      </w:docPartPr>
-      <w:docPartBody>
-        <w:p>
-          <w:pPr>
-            <w:pStyle w:val="40A4A740C1F341889B84E1687C724AE8"/>
-          </w:pPr>
-          <w:r>
-            <w:rPr>
-              <w:rStyle w:val="PlaceholderText"/>
-            </w:rPr>
-            <w:t>Click here to enter text.</w:t>
-          </w:r>
-        </w:p>
-      </w:docPartBody>
-    </w:docPart>
-    <w:docPart>
-      <w:docPartPr>
-        <w:name w:val="B760D926BDE04F69B37EE1EBD4725EA3"/>
-        <w:category>
-          <w:name w:val="General"/>
-          <w:gallery w:val="placeholder"/>
-        </w:category>
-        <w:types>
-          <w:type w:val="bbPlcHdr"/>
-        </w:types>
-        <w:behaviors>
-          <w:behavior w:val="content"/>
-        </w:behaviors>
-        <w:guid w:val="{B1675283-744C-408A-B0EA-84D4E73DD353}"/>
-      </w:docPartPr>
-      <w:docPartBody>
-        <w:p>
-          <w:pPr>
-            <w:pStyle w:val="B760D926BDE04F69B37EE1EBD4725EA3"/>
-          </w:pPr>
-          <w:r>
-            <w:rPr>
-              <w:rStyle w:val="PlaceholderText"/>
-            </w:rPr>
-            <w:t>Click here to enter text.</w:t>
-          </w:r>
-        </w:p>
-      </w:docPartBody>
-    </w:docPart>
-    <w:docPart>
-      <w:docPartPr>
-        <w:name w:val="3F5B96652CC94002898A7B14F4669FC4"/>
-        <w:category>
-          <w:name w:val="General"/>
-          <w:gallery w:val="placeholder"/>
-        </w:category>
-        <w:types>
-          <w:type w:val="bbPlcHdr"/>
-        </w:types>
-        <w:behaviors>
-          <w:behavior w:val="content"/>
-        </w:behaviors>
-        <w:guid w:val="{F1E88ACA-0E18-4F27-A297-F9151B2146E1}"/>
-      </w:docPartPr>
-      <w:docPartBody>
-        <w:p>
-          <w:pPr>
-            <w:pStyle w:val="3F5B96652CC94002898A7B14F4669FC4"/>
-          </w:pPr>
-          <w:r>
-            <w:rPr>
-              <w:rStyle w:val="PlaceholderText"/>
-            </w:rPr>
-            <w:t>Click here to enter text.</w:t>
-          </w:r>
-        </w:p>
-      </w:docPartBody>
-    </w:docPart>
-    <w:docPart>
-      <w:docPartPr>
-        <w:name w:val="76D78B607E5C4133A6E7D110F673B8DD"/>
-        <w:category>
-          <w:name w:val="General"/>
-          <w:gallery w:val="placeholder"/>
-        </w:category>
-        <w:types>
-          <w:type w:val="bbPlcHdr"/>
-        </w:types>
-        <w:behaviors>
-          <w:behavior w:val="content"/>
-        </w:behaviors>
-        <w:guid w:val="{DA9DCE4B-FD60-44EE-8109-99EDDD7743EE}"/>
-      </w:docPartPr>
-      <w:docPartBody>
-        <w:p>
-          <w:pPr>
-            <w:pStyle w:val="76D78B607E5C4133A6E7D110F673B8DD"/>
-          </w:pPr>
           <w:r>
             <w:rPr>
               <w:rStyle w:val="PlaceholderText"/>
@@ -3285,12 +3080,273 @@
         </w:p>
       </w:docPartBody>
     </w:docPart>
+    <w:docPart>
+      <w:docPartPr>
+        <w:name w:val="519FCF0FECCF4125A03C70B9BD6481EA"/>
+        <w:category>
+          <w:name w:val="General"/>
+          <w:gallery w:val="placeholder"/>
+        </w:category>
+        <w:types>
+          <w:type w:val="bbPlcHdr"/>
+        </w:types>
+        <w:behaviors>
+          <w:behavior w:val="content"/>
+        </w:behaviors>
+        <w:guid w:val="{F477067B-CF21-4908-AAB5-A4468DE3BD46}"/>
+      </w:docPartPr>
+      <w:docPartBody>
+        <w:p>
+          <w:pPr>
+            <w:pStyle w:val="519FCF0FECCF4125A03C70B9BD6481EA"/>
+          </w:pPr>
+          <w:r>
+            <w:rPr>
+              <w:rStyle w:val="PlaceholderText"/>
+            </w:rPr>
+            <w:t>Click here to enter text.</w:t>
+          </w:r>
+        </w:p>
+      </w:docPartBody>
+    </w:docPart>
+    <w:docPart>
+      <w:docPartPr>
+        <w:name w:val="6F0C8224CCE04D4E9574050EA6EB30A7"/>
+        <w:category>
+          <w:name w:val="General"/>
+          <w:gallery w:val="placeholder"/>
+        </w:category>
+        <w:types>
+          <w:type w:val="bbPlcHdr"/>
+        </w:types>
+        <w:behaviors>
+          <w:behavior w:val="content"/>
+        </w:behaviors>
+        <w:guid w:val="{C3D3DE7E-AE98-453E-AC8F-1DDDD09245C1}"/>
+      </w:docPartPr>
+      <w:docPartBody>
+        <w:p>
+          <w:pPr>
+            <w:pStyle w:val="6F0C8224CCE04D4E9574050EA6EB30A7"/>
+          </w:pPr>
+          <w:r>
+            <w:rPr>
+              <w:rStyle w:val="PlaceholderText"/>
+            </w:rPr>
+            <w:t>Click here to enter text.</w:t>
+          </w:r>
+        </w:p>
+      </w:docPartBody>
+    </w:docPart>
+    <w:docPart>
+      <w:docPartPr>
+        <w:name w:val="8713B4B16305423EB13D67C1241B546D"/>
+        <w:category>
+          <w:name w:val="General"/>
+          <w:gallery w:val="placeholder"/>
+        </w:category>
+        <w:types>
+          <w:type w:val="bbPlcHdr"/>
+        </w:types>
+        <w:behaviors>
+          <w:behavior w:val="content"/>
+        </w:behaviors>
+        <w:guid w:val="{CC98B5ED-8982-4AD6-8BC1-6EF270CDD5CB}"/>
+      </w:docPartPr>
+      <w:docPartBody>
+        <w:p>
+          <w:pPr>
+            <w:pStyle w:val="8713B4B16305423EB13D67C1241B546D"/>
+          </w:pPr>
+          <w:r>
+            <w:rPr>
+              <w:rStyle w:val="PlaceholderText"/>
+            </w:rPr>
+            <w:t>Click here to enter text.</w:t>
+          </w:r>
+        </w:p>
+      </w:docPartBody>
+    </w:docPart>
+    <w:docPart>
+      <w:docPartPr>
+        <w:name w:val="8B19B5DD90BC40C286ED5991CA2303AA"/>
+        <w:category>
+          <w:name w:val="General"/>
+          <w:gallery w:val="placeholder"/>
+        </w:category>
+        <w:types>
+          <w:type w:val="bbPlcHdr"/>
+        </w:types>
+        <w:behaviors>
+          <w:behavior w:val="content"/>
+        </w:behaviors>
+        <w:guid w:val="{AEAC9D1C-4E15-4056-9FD1-0C66C473C214}"/>
+      </w:docPartPr>
+      <w:docPartBody>
+        <w:p>
+          <w:pPr>
+            <w:pStyle w:val="8B19B5DD90BC40C286ED5991CA2303AA"/>
+          </w:pPr>
+          <w:r>
+            <w:rPr>
+              <w:rStyle w:val="PlaceholderText"/>
+            </w:rPr>
+            <w:t>Click here to enter text.</w:t>
+          </w:r>
+        </w:p>
+      </w:docPartBody>
+    </w:docPart>
+    <w:docPart>
+      <w:docPartPr>
+        <w:name w:val="67FF9EB5728543439C8D257780E303F6"/>
+        <w:category>
+          <w:name w:val="General"/>
+          <w:gallery w:val="placeholder"/>
+        </w:category>
+        <w:types>
+          <w:type w:val="bbPlcHdr"/>
+        </w:types>
+        <w:behaviors>
+          <w:behavior w:val="content"/>
+        </w:behaviors>
+        <w:guid w:val="{B4BCB706-5084-47F1-B405-18A0E6865E0A}"/>
+      </w:docPartPr>
+      <w:docPartBody>
+        <w:p>
+          <w:pPr>
+            <w:pStyle w:val="67FF9EB5728543439C8D257780E303F6"/>
+          </w:pPr>
+          <w:r>
+            <w:rPr>
+              <w:rStyle w:val="PlaceholderText"/>
+            </w:rPr>
+            <w:t>Click here to enter text.</w:t>
+          </w:r>
+        </w:p>
+      </w:docPartBody>
+    </w:docPart>
+    <w:docPart>
+      <w:docPartPr>
+        <w:name w:val="0DA9C42211F54C2984C971A036C05959"/>
+        <w:category>
+          <w:name w:val="General"/>
+          <w:gallery w:val="placeholder"/>
+        </w:category>
+        <w:types>
+          <w:type w:val="bbPlcHdr"/>
+        </w:types>
+        <w:behaviors>
+          <w:behavior w:val="content"/>
+        </w:behaviors>
+        <w:guid w:val="{C73FA14A-CD57-4C57-8550-2017372FD062}"/>
+      </w:docPartPr>
+      <w:docPartBody>
+        <w:p>
+          <w:pPr>
+            <w:pStyle w:val="0DA9C42211F54C2984C971A036C05959"/>
+          </w:pPr>
+          <w:r>
+            <w:rPr>
+              <w:rStyle w:val="PlaceholderText"/>
+            </w:rPr>
+            <w:t>Click here to enter text.</w:t>
+          </w:r>
+        </w:p>
+      </w:docPartBody>
+    </w:docPart>
+    <w:docPart>
+      <w:docPartPr>
+        <w:name w:val="AA6A0E267F6447F8B6AD7067A0D5F42A"/>
+        <w:category>
+          <w:name w:val="General"/>
+          <w:gallery w:val="placeholder"/>
+        </w:category>
+        <w:types>
+          <w:type w:val="bbPlcHdr"/>
+        </w:types>
+        <w:behaviors>
+          <w:behavior w:val="content"/>
+        </w:behaviors>
+        <w:guid w:val="{6643F19E-4CF0-4CB7-9980-5ED92411F13A}"/>
+      </w:docPartPr>
+      <w:docPartBody>
+        <w:p>
+          <w:pPr>
+            <w:pStyle w:val="AA6A0E267F6447F8B6AD7067A0D5F42A"/>
+          </w:pPr>
+          <w:r>
+            <w:rPr>
+              <w:rStyle w:val="PlaceholderText"/>
+            </w:rPr>
+            <w:t>Click here to enter text.</w:t>
+          </w:r>
+        </w:p>
+      </w:docPartBody>
+    </w:docPart>
+    <w:docPart>
+      <w:docPartPr>
+        <w:name w:val="DECA62C43B464266A19C9D8E59B4313D"/>
+        <w:category>
+          <w:name w:val="General"/>
+          <w:gallery w:val="placeholder"/>
+        </w:category>
+        <w:types>
+          <w:type w:val="bbPlcHdr"/>
+        </w:types>
+        <w:behaviors>
+          <w:behavior w:val="content"/>
+        </w:behaviors>
+        <w:guid w:val="{180FEC0C-87D0-40DC-956C-155F0F0F5AC1}"/>
+      </w:docPartPr>
+      <w:docPartBody>
+        <w:p>
+          <w:pPr>
+            <w:pStyle w:val="DECA62C43B464266A19C9D8E59B4313D"/>
+          </w:pPr>
+          <w:r>
+            <w:rPr>
+              <w:rStyle w:val="PlaceholderText"/>
+            </w:rPr>
+            <w:t>Click here to enter text.</w:t>
+          </w:r>
+        </w:p>
+      </w:docPartBody>
+    </w:docPart>
+    <w:docPart>
+      <w:docPartPr>
+        <w:name w:val="E359B71E91D7461A8FA8C82CF0D6844A"/>
+        <w:category>
+          <w:name w:val="General"/>
+          <w:gallery w:val="placeholder"/>
+        </w:category>
+        <w:types>
+          <w:type w:val="bbPlcHdr"/>
+        </w:types>
+        <w:behaviors>
+          <w:behavior w:val="content"/>
+        </w:behaviors>
+        <w:guid w:val="{51EC8430-6D62-483E-A00A-85F9B0B3B2F6}"/>
+      </w:docPartPr>
+      <w:docPartBody>
+        <w:p>
+          <w:pPr>
+            <w:pStyle w:val="E359B71E91D7461A8FA8C82CF0D6844A"/>
+          </w:pPr>
+          <w:r>
+            <w:rPr>
+              <w:rStyle w:val="PlaceholderText"/>
+            </w:rPr>
+            <w:t>Click here to enter text.</w:t>
+          </w:r>
+        </w:p>
+      </w:docPartBody>
+    </w:docPart>
   </w:docParts>
 </w:glossaryDocument>
 </file>
 
 <file path=word/glossary/fontTable.xml><?xml version="1.0" encoding="utf-8"?>
-<w:fonts xmlns:r="http://schemas.openxmlformats.org/officeDocument/2006/relationships" xmlns:w="http://schemas.openxmlformats.org/wordprocessingml/2006/main">
+<w:fonts xmlns:mc="http://schemas.openxmlformats.org/markup-compatibility/2006" xmlns:r="http://schemas.openxmlformats.org/officeDocument/2006/relationships" xmlns:w="http://schemas.openxmlformats.org/wordprocessingml/2006/main" xmlns:w14="http://schemas.microsoft.com/office/word/2010/wordml" mc:Ignorable="w14">
   <w:font w:name="Calibri">
     <w:panose1 w:val="020F0502020204030204"/>
     <w:charset w:val="00"/>
@@ -3316,23 +3372,24 @@
     <w:panose1 w:val="020B0604030504040204"/>
     <w:charset w:val="00"/>
     <w:family w:val="swiss"/>
-    <w:notTrueType/>
     <w:pitch w:val="variable"/>
-    <w:sig w:usb0="00000003" w:usb1="00000000" w:usb2="00000000" w:usb3="00000000" w:csb0="00000001" w:csb1="00000000"/>
+    <w:sig w:usb0="E1002EFF" w:usb1="C000605B" w:usb2="00000029" w:usb3="00000000" w:csb0="000101FF" w:csb1="00000000"/>
   </w:font>
 </w:fonts>
 </file>
 
 <file path=word/glossary/settings.xml><?xml version="1.0" encoding="utf-8"?>
-<w:settings xmlns:o="urn:schemas-microsoft-com:office:office" xmlns:r="http://schemas.openxmlformats.org/officeDocument/2006/relationships" xmlns:m="http://schemas.openxmlformats.org/officeDocument/2006/math" xmlns:v="urn:schemas-microsoft-com:vml" xmlns:w10="urn:schemas-microsoft-com:office:word" xmlns:w="http://schemas.openxmlformats.org/wordprocessingml/2006/main" xmlns:sl="http://schemas.openxmlformats.org/schemaLibrary/2006/main">
+<w:settings xmlns:mc="http://schemas.openxmlformats.org/markup-compatibility/2006" xmlns:o="urn:schemas-microsoft-com:office:office" xmlns:r="http://schemas.openxmlformats.org/officeDocument/2006/relationships" xmlns:m="http://schemas.openxmlformats.org/officeDocument/2006/math" xmlns:v="urn:schemas-microsoft-com:vml" xmlns:w10="urn:schemas-microsoft-com:office:word" xmlns:w="http://schemas.openxmlformats.org/wordprocessingml/2006/main" xmlns:w14="http://schemas.microsoft.com/office/word/2010/wordml" xmlns:sl="http://schemas.openxmlformats.org/schemaLibrary/2006/main" mc:Ignorable="w14">
   <w:view w:val="normal"/>
   <w:defaultTabStop w:val="720"/>
   <w:characterSpacingControl w:val="doNotCompress"/>
   <w:compat>
     <w:useFELayout/>
+    <w:compatSetting w:name="compatibilityMode" w:uri="http://schemas.microsoft.com/office/word" w:val="12"/>
   </w:compat>
   <w:rsids>
     <w:rsidRoot w:val="00E32848"/>
+    <w:rsid w:val="0003122F"/>
     <w:rsid w:val="00063421"/>
     <w:rsid w:val="00070A40"/>
     <w:rsid w:val="000E34DA"/>
@@ -3354,6 +3411,7 @@
     <w:rsid w:val="008D56C1"/>
     <w:rsid w:val="0095667F"/>
     <w:rsid w:val="00AA0EA5"/>
+    <w:rsid w:val="00AA27BD"/>
     <w:rsid w:val="00AA723D"/>
     <w:rsid w:val="00AA73C9"/>
     <w:rsid w:val="00B43832"/>
@@ -3366,7 +3424,7 @@
     <m:mathFont m:val="Cambria Math"/>
     <m:brkBin m:val="before"/>
     <m:brkBinSub m:val="--"/>
-    <m:smallFrac m:val="off"/>
+    <m:smallFrac m:val="0"/>
     <m:dispDef/>
     <m:lMargin m:val="0"/>
     <m:rMargin m:val="0"/>
@@ -3383,7 +3441,7 @@
 </file>
 
 <file path=word/glossary/styles.xml><?xml version="1.0" encoding="utf-8"?>
-<w:styles xmlns:r="http://schemas.openxmlformats.org/officeDocument/2006/relationships" xmlns:w="http://schemas.openxmlformats.org/wordprocessingml/2006/main">
+<w:styles xmlns:mc="http://schemas.openxmlformats.org/markup-compatibility/2006" xmlns:r="http://schemas.openxmlformats.org/officeDocument/2006/relationships" xmlns:w="http://schemas.openxmlformats.org/wordprocessingml/2006/main" xmlns:w14="http://schemas.microsoft.com/office/word/2010/wordml" mc:Ignorable="w14">
   <w:docDefaults>
     <w:rPrDefault>
       <w:rPr>
@@ -3554,7 +3612,6 @@
     <w:uiPriority w:val="99"/>
     <w:semiHidden/>
     <w:unhideWhenUsed/>
-    <w:qFormat/>
     <w:tblPr>
       <w:tblInd w:w="0" w:type="dxa"/>
       <w:tblCellMar>
@@ -3576,7 +3633,7 @@
     <w:basedOn w:val="DefaultParagraphFont"/>
     <w:uiPriority w:val="99"/>
     <w:semiHidden/>
-    <w:rsid w:val="00AA0EA5"/>
+    <w:rsid w:val="0003122F"/>
     <w:rPr>
       <w:color w:val="808080"/>
     </w:rPr>
@@ -4288,12 +4345,335 @@
     <w:rPr>
       <w:lang w:val="en-IN" w:eastAsia="en-IN"/>
     </w:rPr>
+  </w:style>
+  <w:style w:type="paragraph" w:customStyle="1" w:styleId="15607416B1CE412C8513ECE94F5206D7">
+    <w:name w:val="15607416B1CE412C8513ECE94F5206D7"/>
+    <w:rsid w:val="0003122F"/>
+    <w:rPr>
+      <w:lang w:val="en-IN" w:eastAsia="en-IN"/>
+    </w:rPr>
+  </w:style>
+  <w:style w:type="paragraph" w:customStyle="1" w:styleId="ECD426B3A98A461EBE70CD02843A89F9">
+    <w:name w:val="ECD426B3A98A461EBE70CD02843A89F9"/>
+    <w:rsid w:val="0003122F"/>
+    <w:rPr>
+      <w:lang w:val="en-IN" w:eastAsia="en-IN"/>
+    </w:rPr>
+  </w:style>
+  <w:style w:type="paragraph" w:customStyle="1" w:styleId="147AECC103834DB3A2BE776D2D3EE370">
+    <w:name w:val="147AECC103834DB3A2BE776D2D3EE370"/>
+    <w:rsid w:val="0003122F"/>
+    <w:rPr>
+      <w:lang w:val="en-IN" w:eastAsia="en-IN"/>
+    </w:rPr>
+  </w:style>
+  <w:style w:type="paragraph" w:customStyle="1" w:styleId="17244B8ED1FA414F86976E467C2C1D5D">
+    <w:name w:val="17244B8ED1FA414F86976E467C2C1D5D"/>
+    <w:rsid w:val="0003122F"/>
+    <w:rPr>
+      <w:lang w:val="en-IN" w:eastAsia="en-IN"/>
+    </w:rPr>
+  </w:style>
+  <w:style w:type="paragraph" w:customStyle="1" w:styleId="BC128775E1B94955803E6DBFC043332D">
+    <w:name w:val="BC128775E1B94955803E6DBFC043332D"/>
+    <w:rsid w:val="0003122F"/>
+    <w:rPr>
+      <w:lang w:val="en-IN" w:eastAsia="en-IN"/>
+    </w:rPr>
+  </w:style>
+  <w:style w:type="paragraph" w:customStyle="1" w:styleId="E592566997854E08805C62B569712850">
+    <w:name w:val="E592566997854E08805C62B569712850"/>
+    <w:rsid w:val="0003122F"/>
+    <w:rPr>
+      <w:lang w:val="en-IN" w:eastAsia="en-IN"/>
+    </w:rPr>
+  </w:style>
+  <w:style w:type="paragraph" w:customStyle="1" w:styleId="670CD3915D10456C8780C45AD8226DA4">
+    <w:name w:val="670CD3915D10456C8780C45AD8226DA4"/>
+    <w:rsid w:val="0003122F"/>
+    <w:rPr>
+      <w:lang w:val="en-IN" w:eastAsia="en-IN"/>
+    </w:rPr>
+  </w:style>
+  <w:style w:type="paragraph" w:customStyle="1" w:styleId="128AABA33C874D4CA74E9537CF6E5315">
+    <w:name w:val="128AABA33C874D4CA74E9537CF6E5315"/>
+    <w:rsid w:val="0003122F"/>
+    <w:rPr>
+      <w:lang w:val="en-IN" w:eastAsia="en-IN"/>
+    </w:rPr>
+  </w:style>
+  <w:style w:type="paragraph" w:customStyle="1" w:styleId="C6CB28AE88354BE49B055789ADF09AA1">
+    <w:name w:val="C6CB28AE88354BE49B055789ADF09AA1"/>
+    <w:rsid w:val="0003122F"/>
+    <w:rPr>
+      <w:lang w:val="en-IN" w:eastAsia="en-IN"/>
+    </w:rPr>
+  </w:style>
+  <w:style w:type="paragraph" w:customStyle="1" w:styleId="EE239B9EDF19412497EA14AE5DA923ED">
+    <w:name w:val="EE239B9EDF19412497EA14AE5DA923ED"/>
+    <w:rsid w:val="0003122F"/>
+    <w:rPr>
+      <w:lang w:val="en-IN" w:eastAsia="en-IN"/>
+    </w:rPr>
+  </w:style>
+  <w:style w:type="paragraph" w:customStyle="1" w:styleId="519FCF0FECCF4125A03C70B9BD6481EA">
+    <w:name w:val="519FCF0FECCF4125A03C70B9BD6481EA"/>
+    <w:rsid w:val="0003122F"/>
+    <w:rPr>
+      <w:lang w:val="en-IN" w:eastAsia="en-IN"/>
+    </w:rPr>
+  </w:style>
+  <w:style w:type="paragraph" w:customStyle="1" w:styleId="6F0C8224CCE04D4E9574050EA6EB30A7">
+    <w:name w:val="6F0C8224CCE04D4E9574050EA6EB30A7"/>
+    <w:rsid w:val="0003122F"/>
+    <w:rPr>
+      <w:lang w:val="en-IN" w:eastAsia="en-IN"/>
+    </w:rPr>
+  </w:style>
+  <w:style w:type="paragraph" w:customStyle="1" w:styleId="8713B4B16305423EB13D67C1241B546D">
+    <w:name w:val="8713B4B16305423EB13D67C1241B546D"/>
+    <w:rsid w:val="0003122F"/>
+    <w:rPr>
+      <w:lang w:val="en-IN" w:eastAsia="en-IN"/>
+    </w:rPr>
+  </w:style>
+  <w:style w:type="paragraph" w:customStyle="1" w:styleId="8B19B5DD90BC40C286ED5991CA2303AA">
+    <w:name w:val="8B19B5DD90BC40C286ED5991CA2303AA"/>
+    <w:rsid w:val="0003122F"/>
+    <w:rPr>
+      <w:lang w:val="en-IN" w:eastAsia="en-IN"/>
+    </w:rPr>
+  </w:style>
+  <w:style w:type="paragraph" w:customStyle="1" w:styleId="67FF9EB5728543439C8D257780E303F6">
+    <w:name w:val="67FF9EB5728543439C8D257780E303F6"/>
+    <w:rsid w:val="0003122F"/>
+    <w:rPr>
+      <w:lang w:val="en-IN" w:eastAsia="en-IN"/>
+    </w:rPr>
+  </w:style>
+  <w:style w:type="paragraph" w:customStyle="1" w:styleId="0DA9C42211F54C2984C971A036C05959">
+    <w:name w:val="0DA9C42211F54C2984C971A036C05959"/>
+    <w:rsid w:val="0003122F"/>
+    <w:rPr>
+      <w:lang w:val="en-IN" w:eastAsia="en-IN"/>
+    </w:rPr>
+  </w:style>
+  <w:style w:type="paragraph" w:customStyle="1" w:styleId="AA6A0E267F6447F8B6AD7067A0D5F42A">
+    <w:name w:val="AA6A0E267F6447F8B6AD7067A0D5F42A"/>
+    <w:rsid w:val="0003122F"/>
+    <w:rPr>
+      <w:lang w:val="en-IN" w:eastAsia="en-IN"/>
+    </w:rPr>
+  </w:style>
+  <w:style w:type="paragraph" w:customStyle="1" w:styleId="DECA62C43B464266A19C9D8E59B4313D">
+    <w:name w:val="DECA62C43B464266A19C9D8E59B4313D"/>
+    <w:rsid w:val="0003122F"/>
+    <w:rPr>
+      <w:lang w:val="en-IN" w:eastAsia="en-IN"/>
+    </w:rPr>
+  </w:style>
+  <w:style w:type="paragraph" w:customStyle="1" w:styleId="E359B71E91D7461A8FA8C82CF0D6844A">
+    <w:name w:val="E359B71E91D7461A8FA8C82CF0D6844A"/>
+    <w:rsid w:val="0003122F"/>
+    <w:rPr>
+      <w:lang w:val="en-IN" w:eastAsia="en-IN"/>
+    </w:rPr>
+  </w:style>
+</w:styles>
+</file>
+
+<file path=word/glossary/stylesWithEffects.xml><?xml version="1.0" encoding="utf-8"?>
+<w:styles xmlns:wpc="http://schemas.microsoft.com/office/word/2010/wordprocessingCanvas" xmlns:mc="http://schemas.openxmlformats.org/markup-compatibility/2006" xmlns:o="urn:schemas-microsoft-com:office:office" xmlns:r="http://schemas.openxmlformats.org/officeDocument/2006/relationships" xmlns:m="http://schemas.openxmlformats.org/officeDocument/2006/math" xmlns:v="urn:schemas-microsoft-com:vml" xmlns:wp14="http://schemas.microsoft.com/office/word/2010/wordprocessingDrawing" xmlns:wp="http://schemas.openxmlformats.org/drawingml/2006/wordprocessingDrawing" xmlns:w10="urn:schemas-microsoft-com:office:word" xmlns:w="http://schemas.openxmlformats.org/wordprocessingml/2006/main" xmlns:w14="http://schemas.microsoft.com/office/word/2010/wordml" xmlns:wpg="http://schemas.microsoft.com/office/word/2010/wordprocessingGroup" xmlns:wpi="http://schemas.microsoft.com/office/word/2010/wordprocessingInk" xmlns:wne="http://schemas.microsoft.com/office/word/2006/wordml" xmlns:wps="http://schemas.microsoft.com/office/word/2010/wordprocessingShape" mc:Ignorable="w14 wp14">
+  <w:docDefaults>
+    <w:rPrDefault>
+      <w:rPr>
+        <w:rFonts w:asciiTheme="minorHAnsi" w:eastAsiaTheme="minorEastAsia" w:hAnsiTheme="minorHAnsi" w:cstheme="minorBidi"/>
+        <w:sz w:val="22"/>
+        <w:szCs w:val="22"/>
+        <w:lang w:val="en-IN" w:eastAsia="en-IN" w:bidi="ar-SA"/>
+      </w:rPr>
+    </w:rPrDefault>
+    <w:pPrDefault>
+      <w:pPr>
+        <w:spacing w:after="200" w:line="276" w:lineRule="auto"/>
+      </w:pPr>
+    </w:pPrDefault>
+  </w:docDefaults>
+  <w:latentStyles w:defLockedState="0" w:defUIPriority="99" w:defSemiHidden="1" w:defUnhideWhenUsed="1" w:defQFormat="0" w:count="267">
+    <w:lsdException w:name="Normal" w:semiHidden="0" w:uiPriority="0" w:unhideWhenUsed="0" w:qFormat="1"/>
+    <w:lsdException w:name="heading 1" w:semiHidden="0" w:uiPriority="9" w:unhideWhenUsed="0" w:qFormat="1"/>
+    <w:lsdException w:name="heading 2" w:uiPriority="9" w:qFormat="1"/>
+    <w:lsdException w:name="heading 3" w:uiPriority="9" w:qFormat="1"/>
+    <w:lsdException w:name="heading 4" w:uiPriority="9" w:qFormat="1"/>
+    <w:lsdException w:name="heading 5" w:uiPriority="9" w:qFormat="1"/>
+    <w:lsdException w:name="heading 6" w:uiPriority="9" w:qFormat="1"/>
+    <w:lsdException w:name="heading 7" w:uiPriority="9" w:qFormat="1"/>
+    <w:lsdException w:name="heading 8" w:uiPriority="9" w:qFormat="1"/>
+    <w:lsdException w:name="heading 9" w:uiPriority="9" w:qFormat="1"/>
+    <w:lsdException w:name="toc 1" w:uiPriority="39"/>
+    <w:lsdException w:name="toc 2" w:uiPriority="39"/>
+    <w:lsdException w:name="toc 3" w:uiPriority="39"/>
+    <w:lsdException w:name="toc 4" w:uiPriority="39"/>
+    <w:lsdException w:name="toc 5" w:uiPriority="39"/>
+    <w:lsdException w:name="toc 6" w:uiPriority="39"/>
+    <w:lsdException w:name="toc 7" w:uiPriority="39"/>
+    <w:lsdException w:name="toc 8" w:uiPriority="39"/>
+    <w:lsdException w:name="toc 9" w:uiPriority="39"/>
+    <w:lsdException w:name="caption" w:uiPriority="35" w:qFormat="1"/>
+    <w:lsdException w:name="Title" w:semiHidden="0" w:uiPriority="10" w:unhideWhenUsed="0" w:qFormat="1"/>
+    <w:lsdException w:name="Default Paragraph Font" w:uiPriority="1"/>
+    <w:lsdException w:name="Subtitle" w:semiHidden="0" w:uiPriority="11" w:unhideWhenUsed="0" w:qFormat="1"/>
+    <w:lsdException w:name="Strong" w:semiHidden="0" w:uiPriority="22" w:unhideWhenUsed="0" w:qFormat="1"/>
+    <w:lsdException w:name="Emphasis" w:semiHidden="0" w:uiPriority="20" w:unhideWhenUsed="0" w:qFormat="1"/>
+    <w:lsdException w:name="Table Grid" w:semiHidden="0" w:uiPriority="59" w:unhideWhenUsed="0"/>
+    <w:lsdException w:name="Placeholder Text" w:unhideWhenUsed="0"/>
+    <w:lsdException w:name="No Spacing" w:semiHidden="0" w:uiPriority="1" w:unhideWhenUsed="0" w:qFormat="1"/>
+    <w:lsdException w:name="Light Shading" w:semiHidden="0" w:uiPriority="60" w:unhideWhenUsed="0"/>
+    <w:lsdException w:name="Light List" w:semiHidden="0" w:uiPriority="61" w:unhideWhenUsed="0"/>
+    <w:lsdException w:name="Light Grid" w:semiHidden="0" w:uiPriority="62" w:unhideWhenUsed="0"/>
+    <w:lsdException w:name="Medium Shading 1" w:semiHidden="0" w:uiPriority="63" w:unhideWhenUsed="0"/>
+    <w:lsdException w:name="Medium Shading 2" w:semiHidden="0" w:uiPriority="64" w:unhideWhenUsed="0"/>
+    <w:lsdException w:name="Medium List 1" w:semiHidden="0" w:uiPriority="65" w:unhideWhenUsed="0"/>
+    <w:lsdException w:name="Medium List 2" w:semiHidden="0" w:uiPriority="66" w:unhideWhenUsed="0"/>
+    <w:lsdException w:name="Medium Grid 1" w:semiHidden="0" w:uiPriority="67" w:unhideWhenUsed="0"/>
+    <w:lsdException w:name="Medium Grid 2" w:semiHidden="0" w:uiPriority="68" w:unhideWhenUsed="0"/>
+    <w:lsdException w:name="Medium Grid 3" w:semiHidden="0" w:uiPriority="69" w:unhideWhenUsed="0"/>
+    <w:lsdException w:name="Dark List" w:semiHidden="0" w:uiPriority="70" w:unhideWhenUsed="0"/>
+    <w:lsdException w:name="Colorful Shading" w:semiHidden="0" w:uiPriority="71" w:unhideWhenUsed="0"/>
+    <w:lsdException w:name="Colorful List" w:semiHidden="0" w:uiPriority="72" w:unhideWhenUsed="0"/>
+    <w:lsdException w:name="Colorful Grid" w:semiHidden="0" w:uiPriority="73" w:unhideWhenUsed="0"/>
+    <w:lsdException w:name="Light Shading Accent 1" w:semiHidden="0" w:uiPriority="60" w:unhideWhenUsed="0"/>
+    <w:lsdException w:name="Light List Accent 1" w:semiHidden="0" w:uiPriority="61" w:unhideWhenUsed="0"/>
+    <w:lsdException w:name="Light Grid Accent 1" w:semiHidden="0" w:uiPriority="62" w:unhideWhenUsed="0"/>
+    <w:lsdException w:name="Medium Shading 1 Accent 1" w:semiHidden="0" w:uiPriority="63" w:unhideWhenUsed="0"/>
+    <w:lsdException w:name="Medium Shading 2 Accent 1" w:semiHidden="0" w:uiPriority="64" w:unhideWhenUsed="0"/>
+    <w:lsdException w:name="Medium List 1 Accent 1" w:semiHidden="0" w:uiPriority="65" w:unhideWhenUsed="0"/>
+    <w:lsdException w:name="Revision" w:unhideWhenUsed="0"/>
+    <w:lsdException w:name="List Paragraph" w:semiHidden="0" w:uiPriority="34" w:unhideWhenUsed="0" w:qFormat="1"/>
+    <w:lsdException w:name="Quote" w:semiHidden="0" w:uiPriority="29" w:unhideWhenUsed="0" w:qFormat="1"/>
+    <w:lsdException w:name="Intense Quote" w:semiHidden="0" w:uiPriority="30" w:unhideWhenUsed="0" w:qFormat="1"/>
+    <w:lsdException w:name="Medium List 2 Accent 1" w:semiHidden="0" w:uiPriority="66" w:unhideWhenUsed="0"/>
+    <w:lsdException w:name="Medium Grid 1 Accent 1" w:semiHidden="0" w:uiPriority="67" w:unhideWhenUsed="0"/>
+    <w:lsdException w:name="Medium Grid 2 Accent 1" w:semiHidden="0" w:uiPriority="68" w:unhideWhenUsed="0"/>
+    <w:lsdException w:name="Medium Grid 3 Accent 1" w:semiHidden="0" w:uiPriority="69" w:unhideWhenUsed="0"/>
+    <w:lsdException w:name="Dark List Accent 1" w:semiHidden="0" w:uiPriority="70" w:unhideWhenUsed="0"/>
+    <w:lsdException w:name="Colorful Shading Accent 1" w:semiHidden="0" w:uiPriority="71" w:unhideWhenUsed="0"/>
+    <w:lsdException w:name="Colorful List Accent 1" w:semiHidden="0" w:uiPriority="72" w:unhideWhenUsed="0"/>
+    <w:lsdException w:name="Colorful Grid Accent 1" w:semiHidden="0" w:uiPriority="73" w:unhideWhenUsed="0"/>
+    <w:lsdException w:name="Light Shading Accent 2" w:semiHidden="0" w:uiPriority="60" w:unhideWhenUsed="0"/>
+    <w:lsdException w:name="Light List Accent 2" w:semiHidden="0" w:uiPriority="61" w:unhideWhenUsed="0"/>
+    <w:lsdException w:name="Light Grid Accent 2" w:semiHidden="0" w:uiPriority="62" w:unhideWhenUsed="0"/>
+    <w:lsdException w:name="Medium Shading 1 Accent 2" w:semiHidden="0" w:uiPriority="63" w:unhideWhenUsed="0"/>
+    <w:lsdException w:name="Medium Shading 2 Accent 2" w:semiHidden="0" w:uiPriority="64" w:unhideWhenUsed="0"/>
+    <w:lsdException w:name="Medium List 1 Accent 2" w:semiHidden="0" w:uiPriority="65" w:unhideWhenUsed="0"/>
+    <w:lsdException w:name="Medium List 2 Accent 2" w:semiHidden="0" w:uiPriority="66" w:unhideWhenUsed="0"/>
+    <w:lsdException w:name="Medium Grid 1 Accent 2" w:semiHidden="0" w:uiPriority="67" w:unhideWhenUsed="0"/>
+    <w:lsdException w:name="Medium Grid 2 Accent 2" w:semiHidden="0" w:uiPriority="68" w:unhideWhenUsed="0"/>
+    <w:lsdException w:name="Medium Grid 3 Accent 2" w:semiHidden="0" w:uiPriority="69" w:unhideWhenUsed="0"/>
+    <w:lsdException w:name="Dark List Accent 2" w:semiHidden="0" w:uiPriority="70" w:unhideWhenUsed="0"/>
+    <w:lsdException w:name="Colorful Shading Accent 2" w:semiHidden="0" w:uiPriority="71" w:unhideWhenUsed="0"/>
+    <w:lsdException w:name="Colorful List Accent 2" w:semiHidden="0" w:uiPriority="72" w:unhideWhenUsed="0"/>
+    <w:lsdException w:name="Colorful Grid Accent 2" w:semiHidden="0" w:uiPriority="73" w:unhideWhenUsed="0"/>
+    <w:lsdException w:name="Light Shading Accent 3" w:semiHidden="0" w:uiPriority="60" w:unhideWhenUsed="0"/>
+    <w:lsdException w:name="Light List Accent 3" w:semiHidden="0" w:uiPriority="61" w:unhideWhenUsed="0"/>
+    <w:lsdException w:name="Light Grid Accent 3" w:semiHidden="0" w:uiPriority="62" w:unhideWhenUsed="0"/>
+    <w:lsdException w:name="Medium Shading 1 Accent 3" w:semiHidden="0" w:uiPriority="63" w:unhideWhenUsed="0"/>
+    <w:lsdException w:name="Medium Shading 2 Accent 3" w:semiHidden="0" w:uiPriority="64" w:unhideWhenUsed="0"/>
+    <w:lsdException w:name="Medium List 1 Accent 3" w:semiHidden="0" w:uiPriority="65" w:unhideWhenUsed="0"/>
+    <w:lsdException w:name="Medium List 2 Accent 3" w:semiHidden="0" w:uiPriority="66" w:unhideWhenUsed="0"/>
+    <w:lsdException w:name="Medium Grid 1 Accent 3" w:semiHidden="0" w:uiPriority="67" w:unhideWhenUsed="0"/>
+    <w:lsdException w:name="Medium Grid 2 Accent 3" w:semiHidden="0" w:uiPriority="68" w:unhideWhenUsed="0"/>
+    <w:lsdException w:name="Medium Grid 3 Accent 3" w:semiHidden="0" w:uiPriority="69" w:unhideWhenUsed="0"/>
+    <w:lsdException w:name="Dark List Accent 3" w:semiHidden="0" w:uiPriority="70" w:unhideWhenUsed="0"/>
+    <w:lsdException w:name="Colorful Shading Accent 3" w:semiHidden="0" w:uiPriority="71" w:unhideWhenUsed="0"/>
+    <w:lsdException w:name="Colorful List Accent 3" w:semiHidden="0" w:uiPriority="72" w:unhideWhenUsed="0"/>
+    <w:lsdException w:name="Colorful Grid Accent 3" w:semiHidden="0" w:uiPriority="73" w:unhideWhenUsed="0"/>
+    <w:lsdException w:name="Light Shading Accent 4" w:semiHidden="0" w:uiPriority="60" w:unhideWhenUsed="0"/>
+    <w:lsdException w:name="Light List Accent 4" w:semiHidden="0" w:uiPriority="61" w:unhideWhenUsed="0"/>
+    <w:lsdException w:name="Light Grid Accent 4" w:semiHidden="0" w:uiPriority="62" w:unhideWhenUsed="0"/>
+    <w:lsdException w:name="Medium Shading 1 Accent 4" w:semiHidden="0" w:uiPriority="63" w:unhideWhenUsed="0"/>
+    <w:lsdException w:name="Medium Shading 2 Accent 4" w:semiHidden="0" w:uiPriority="64" w:unhideWhenUsed="0"/>
+    <w:lsdException w:name="Medium List 1 Accent 4" w:semiHidden="0" w:uiPriority="65" w:unhideWhenUsed="0"/>
+    <w:lsdException w:name="Medium List 2 Accent 4" w:semiHidden="0" w:uiPriority="66" w:unhideWhenUsed="0"/>
+    <w:lsdException w:name="Medium Grid 1 Accent 4" w:semiHidden="0" w:uiPriority="67" w:unhideWhenUsed="0"/>
+    <w:lsdException w:name="Medium Grid 2 Accent 4" w:semiHidden="0" w:uiPriority="68" w:unhideWhenUsed="0"/>
+    <w:lsdException w:name="Medium Grid 3 Accent 4" w:semiHidden="0" w:uiPriority="69" w:unhideWhenUsed="0"/>
+    <w:lsdException w:name="Dark List Accent 4" w:semiHidden="0" w:uiPriority="70" w:unhideWhenUsed="0"/>
+    <w:lsdException w:name="Colorful Shading Accent 4" w:semiHidden="0" w:uiPriority="71" w:unhideWhenUsed="0"/>
+    <w:lsdException w:name="Colorful List Accent 4" w:semiHidden="0" w:uiPriority="72" w:unhideWhenUsed="0"/>
+    <w:lsdException w:name="Colorful Grid Accent 4" w:semiHidden="0" w:uiPriority="73" w:unhideWhenUsed="0"/>
+    <w:lsdException w:name="Light Shading Accent 5" w:semiHidden="0" w:uiPriority="60" w:unhideWhenUsed="0"/>
+    <w:lsdException w:name="Light List Accent 5" w:semiHidden="0" w:uiPriority="61" w:unhideWhenUsed="0"/>
+    <w:lsdException w:name="Light Grid Accent 5" w:semiHidden="0" w:uiPriority="62" w:unhideWhenUsed="0"/>
+    <w:lsdException w:name="Medium Shading 1 Accent 5" w:semiHidden="0" w:uiPriority="63" w:unhideWhenUsed="0"/>
+    <w:lsdException w:name="Medium Shading 2 Accent 5" w:semiHidden="0" w:uiPriority="64" w:unhideWhenUsed="0"/>
+    <w:lsdException w:name="Medium List 1 Accent 5" w:semiHidden="0" w:uiPriority="65" w:unhideWhenUsed="0"/>
+    <w:lsdException w:name="Medium List 2 Accent 5" w:semiHidden="0" w:uiPriority="66" w:unhideWhenUsed="0"/>
+    <w:lsdException w:name="Medium Grid 1 Accent 5" w:semiHidden="0" w:uiPriority="67" w:unhideWhenUsed="0"/>
+    <w:lsdException w:name="Medium Grid 2 Accent 5" w:semiHidden="0" w:uiPriority="68" w:unhideWhenUsed="0"/>
+    <w:lsdException w:name="Medium Grid 3 Accent 5" w:semiHidden="0" w:uiPriority="69" w:unhideWhenUsed="0"/>
+    <w:lsdException w:name="Dark List Accent 5" w:semiHidden="0" w:uiPriority="70" w:unhideWhenUsed="0"/>
+    <w:lsdException w:name="Colorful Shading Accent 5" w:semiHidden="0" w:uiPriority="71" w:unhideWhenUsed="0"/>
+    <w:lsdException w:name="Colorful List Accent 5" w:semiHidden="0" w:uiPriority="72" w:unhideWhenUsed="0"/>
+    <w:lsdException w:name="Colorful Grid Accent 5" w:semiHidden="0" w:uiPriority="73" w:unhideWhenUsed="0"/>
+    <w:lsdException w:name="Light Shading Accent 6" w:semiHidden="0" w:uiPriority="60" w:unhideWhenUsed="0"/>
+    <w:lsdException w:name="Light List Accent 6" w:semiHidden="0" w:uiPriority="61" w:unhideWhenUsed="0"/>
+    <w:lsdException w:name="Light Grid Accent 6" w:semiHidden="0" w:uiPriority="62" w:unhideWhenUsed="0"/>
+    <w:lsdException w:name="Medium Shading 1 Accent 6" w:semiHidden="0" w:uiPriority="63" w:unhideWhenUsed="0"/>
+    <w:lsdException w:name="Medium Shading 2 Accent 6" w:semiHidden="0" w:uiPriority="64" w:unhideWhenUsed="0"/>
+    <w:lsdException w:name="Medium List 1 Accent 6" w:semiHidden="0" w:uiPriority="65" w:unhideWhenUsed="0"/>
+    <w:lsdException w:name="Medium List 2 Accent 6" w:semiHidden="0" w:uiPriority="66" w:unhideWhenUsed="0"/>
+    <w:lsdException w:name="Medium Grid 1 Accent 6" w:semiHidden="0" w:uiPriority="67" w:unhideWhenUsed="0"/>
+    <w:lsdException w:name="Medium Grid 2 Accent 6" w:semiHidden="0" w:uiPriority="68" w:unhideWhenUsed="0"/>
+    <w:lsdException w:name="Medium Grid 3 Accent 6" w:semiHidden="0" w:uiPriority="69" w:unhideWhenUsed="0"/>
+    <w:lsdException w:name="Dark List Accent 6" w:semiHidden="0" w:uiPriority="70" w:unhideWhenUsed="0"/>
+    <w:lsdException w:name="Colorful Shading Accent 6" w:semiHidden="0" w:uiPriority="71" w:unhideWhenUsed="0"/>
+    <w:lsdException w:name="Colorful List Accent 6" w:semiHidden="0" w:uiPriority="72" w:unhideWhenUsed="0"/>
+    <w:lsdException w:name="Colorful Grid Accent 6" w:semiHidden="0" w:uiPriority="73" w:unhideWhenUsed="0"/>
+    <w:lsdException w:name="Subtle Emphasis" w:semiHidden="0" w:uiPriority="19" w:unhideWhenUsed="0" w:qFormat="1"/>
+    <w:lsdException w:name="Intense Emphasis" w:semiHidden="0" w:uiPriority="21" w:unhideWhenUsed="0" w:qFormat="1"/>
+    <w:lsdException w:name="Subtle Reference" w:semiHidden="0" w:uiPriority="31" w:unhideWhenUsed="0" w:qFormat="1"/>
+    <w:lsdException w:name="Intense Reference" w:semiHidden="0" w:uiPriority="32" w:unhideWhenUsed="0" w:qFormat="1"/>
+    <w:lsdException w:name="Book Title" w:semiHidden="0" w:uiPriority="33" w:unhideWhenUsed="0" w:qFormat="1"/>
+    <w:lsdException w:name="Bibliography" w:uiPriority="37"/>
+    <w:lsdException w:name="TOC Heading" w:uiPriority="39" w:qFormat="1"/>
+  </w:latentStyles>
+  <w:style w:type="paragraph" w:default="1" w:styleId="Normal">
+    <w:name w:val="Normal"/>
+    <w:qFormat/>
+  </w:style>
+  <w:style w:type="character" w:default="1" w:styleId="DefaultParagraphFont">
+    <w:name w:val="Default Paragraph Font"/>
+    <w:uiPriority w:val="1"/>
+    <w:semiHidden/>
+    <w:unhideWhenUsed/>
+  </w:style>
+  <w:style w:type="table" w:default="1" w:styleId="TableNormal">
+    <w:name w:val="Normal Table"/>
+    <w:uiPriority w:val="99"/>
+    <w:semiHidden/>
+    <w:unhideWhenUsed/>
+    <w:tblPr>
+      <w:tblInd w:w="0" w:type="dxa"/>
+      <w:tblCellMar>
+        <w:top w:w="0" w:type="dxa"/>
+        <w:left w:w="108" w:type="dxa"/>
+        <w:bottom w:w="0" w:type="dxa"/>
+        <w:right w:w="108" w:type="dxa"/>
+      </w:tblCellMar>
+    </w:tblPr>
+  </w:style>
+  <w:style w:type="numbering" w:default="1" w:styleId="NoList">
+    <w:name w:val="No List"/>
+    <w:uiPriority w:val="99"/>
+    <w:semiHidden/>
+    <w:unhideWhenUsed/>
   </w:style>
 </w:styles>
 </file>
 
 <file path=word/glossary/webSettings.xml><?xml version="1.0" encoding="utf-8"?>
-<w:webSettings xmlns:r="http://schemas.openxmlformats.org/officeDocument/2006/relationships" xmlns:w="http://schemas.openxmlformats.org/wordprocessingml/2006/main">
+<w:webSettings xmlns:mc="http://schemas.openxmlformats.org/markup-compatibility/2006" xmlns:r="http://schemas.openxmlformats.org/officeDocument/2006/relationships" xmlns:w="http://schemas.openxmlformats.org/wordprocessingml/2006/main" xmlns:w14="http://schemas.microsoft.com/office/word/2010/wordml" mc:Ignorable="w14">
   <w:optimizeForBrowser/>
   <w:allowPNG/>
 </w:webSettings>
@@ -4589,7 +4969,7 @@
 </file>
 
 <file path=customXml/itemProps1.xml><?xml version="1.0" encoding="utf-8"?>
-<ds:datastoreItem xmlns:ds="http://schemas.openxmlformats.org/officeDocument/2006/customXml" ds:itemID="{D06BA888-D0FD-4B36-A163-5691D319AEDA}">
+<ds:datastoreItem xmlns:ds="http://schemas.openxmlformats.org/officeDocument/2006/customXml" ds:itemID="{7A16A792-F4A5-4772-B781-D323C50AAD5C}">
   <ds:schemaRefs>
     <ds:schemaRef ds:uri="http://schemas.openxmlformats.org/officeDocument/2006/bibliography"/>
   </ds:schemaRefs>

</xml_diff>

<commit_message>
Fixed issues for Gama
1. Display FP No. in the Castings Report
2. Center Alignment issue in report fixed.
</commit_message>
<xml_diff>
--- a/RadiographyTracking/RadiographyTracking.Web/ReportTemplates/RadiographyReportTemplate.docx
+++ b/RadiographyTracking/RadiographyTracking.Web/ReportTemplates/RadiographyReportTemplate.docx
@@ -459,6 +459,7 @@
           </w:p>
         </w:tc>
       </w:tr>
+      <w:bookmarkStart w:id="0" w:name="_GoBack" w:displacedByCustomXml="next"/>
       <w:sdt>
         <w:sdtPr>
           <w:rPr>
@@ -472,6 +473,7 @@
             <w:docPart w:val="519FCF0FECCF4125A03C70B9BD6481EA"/>
           </w:placeholder>
         </w:sdtPr>
+        <w:sdtEndPr/>
         <w:sdtContent>
           <w:tr>
             <w:trPr>
@@ -492,6 +494,7 @@
                 </w:placeholder>
                 <w:text/>
               </w:sdtPr>
+              <w:sdtEndPr/>
               <w:sdtContent>
                 <w:tc>
                   <w:tcPr>
@@ -546,6 +549,7 @@
                 </w:placeholder>
                 <w:text/>
               </w:sdtPr>
+              <w:sdtEndPr/>
               <w:sdtContent>
                 <w:tc>
                   <w:tcPr>
@@ -595,11 +599,13 @@
                 <w:alias w:val="Thickness"/>
                 <w:tag w:val="Thickness"/>
                 <w:id w:val="17066519"/>
+                <w:lock w:val="sdtLocked"/>
                 <w:placeholder>
                   <w:docPart w:val="6F0C8224CCE04D4E9574050EA6EB30A7"/>
                 </w:placeholder>
-                <w:text/>
+                <w:text w:multiLine="1"/>
               </w:sdtPr>
+              <w:sdtEndPr/>
               <w:sdtContent>
                 <w:tc>
                   <w:tcPr>
@@ -638,6 +644,7 @@
                 </w:placeholder>
                 <w:text/>
               </w:sdtPr>
+              <w:sdtEndPr/>
               <w:sdtContent>
                 <w:tc>
                   <w:tcPr>
@@ -676,6 +683,7 @@
                 </w:placeholder>
                 <w:text/>
               </w:sdtPr>
+              <w:sdtEndPr/>
               <w:sdtContent>
                 <w:tc>
                   <w:tcPr>
@@ -714,6 +722,7 @@
                 </w:placeholder>
                 <w:text/>
               </w:sdtPr>
+              <w:sdtEndPr/>
               <w:sdtContent>
                 <w:tc>
                   <w:tcPr>
@@ -752,6 +761,7 @@
                 </w:placeholder>
                 <w:text/>
               </w:sdtPr>
+              <w:sdtEndPr/>
               <w:sdtContent>
                 <w:tc>
                   <w:tcPr>
@@ -790,6 +800,7 @@
                 </w:placeholder>
                 <w:text/>
               </w:sdtPr>
+              <w:sdtEndPr/>
               <w:sdtContent>
                 <w:tc>
                   <w:tcPr>
@@ -844,6 +855,7 @@
                 </w:placeholder>
                 <w:text/>
               </w:sdtPr>
+              <w:sdtEndPr/>
               <w:sdtContent>
                 <w:tc>
                   <w:tcPr>
@@ -882,6 +894,7 @@
                 </w:placeholder>
                 <w:text/>
               </w:sdtPr>
+              <w:sdtEndPr/>
               <w:sdtContent>
                 <w:tc>
                   <w:tcPr>
@@ -909,11 +922,9 @@
           </w:tr>
         </w:sdtContent>
       </w:sdt>
+      <w:bookmarkEnd w:id="0"/>
     </w:tbl>
-    <w:p>
-      <w:bookmarkStart w:id="0" w:name="_GoBack"/>
-      <w:bookmarkEnd w:id="0"/>
-    </w:p>
+    <w:p/>
     <w:p>
       <w:pPr>
         <w:rPr>
@@ -1428,7 +1439,7 @@
                   <w:lang w:val="en-IN" w:eastAsia="en-IN"/>
                 </w:rPr>
                 <w:drawing>
-                  <wp:inline distT="0" distB="0" distL="0" distR="0">
+                  <wp:inline distT="0" distB="0" distL="0" distR="0" wp14:anchorId="2FDA19F9" wp14:editId="5D231FF9">
                     <wp:extent cx="873125" cy="1047750"/>
                     <wp:effectExtent l="19050" t="0" r="3175" b="0"/>
                     <wp:docPr id="1" name="Picture 1"/>
@@ -1647,9 +1658,6 @@
             <w:alias w:val="Customer"/>
             <w:tag w:val="CustomerName"/>
             <w:id w:val="38435586"/>
-            <w:placeholder>
-              <w:docPart w:val="8CE502318A954E65B5A6C19DBA0F7C0B"/>
-            </w:placeholder>
             <w:text/>
           </w:sdtPr>
           <w:sdtEndPr/>
@@ -1682,9 +1690,6 @@
             <w:alias w:val="ReportNo"/>
             <w:tag w:val="ReportNo"/>
             <w:id w:val="38435587"/>
-            <w:placeholder>
-              <w:docPart w:val="0B02CE0820C34780898408ECD4FE93CA"/>
-            </w:placeholder>
             <w:text/>
           </w:sdtPr>
           <w:sdtEndPr/>
@@ -1747,27 +1752,14 @@
               <w:r>
                 <w:t xml:space="preserve"> of </w:t>
               </w:r>
-              <w:r>
-                <w:fldChar w:fldCharType="begin"/>
-              </w:r>
-              <w:r>
-                <w:instrText xml:space="preserve"> NUMPAGES  </w:instrText>
-              </w:r>
-              <w:r>
-                <w:fldChar w:fldCharType="separate"/>
-              </w:r>
-              <w:r>
-                <w:rPr>
-                  <w:noProof/>
-                </w:rPr>
-                <w:t>1</w:t>
-              </w:r>
-              <w:r>
-                <w:rPr>
-                  <w:noProof/>
-                </w:rPr>
-                <w:fldChar w:fldCharType="end"/>
-              </w:r>
+              <w:fldSimple w:instr=" NUMPAGES  ">
+                <w:r>
+                  <w:rPr>
+                    <w:noProof/>
+                  </w:rPr>
+                  <w:t>1</w:t>
+                </w:r>
+              </w:fldSimple>
             </w:p>
           </w:sdtContent>
         </w:sdt>
@@ -2256,6 +2248,56 @@
         </w:sdt>
       </w:tc>
     </w:tr>
+    <w:tr>
+      <w:trPr>
+        <w:trHeight w:val="302"/>
+      </w:trPr>
+      <w:tc>
+        <w:tcPr>
+          <w:tcW w:w="2419" w:type="dxa"/>
+          <w:gridSpan w:val="2"/>
+        </w:tcPr>
+        <w:p>
+          <w:r>
+            <w:t>FP No.</w:t>
+          </w:r>
+        </w:p>
+      </w:tc>
+      <w:tc>
+        <w:tcPr>
+          <w:tcW w:w="2419" w:type="dxa"/>
+        </w:tcPr>
+        <w:sdt>
+          <w:sdtPr>
+            <w:alias w:val="FPNo"/>
+            <w:tag w:val="FPNo"/>
+            <w:id w:val="-1009134488"/>
+            <w:text/>
+          </w:sdtPr>
+          <w:sdtEndPr/>
+          <w:sdtContent>
+            <w:p>
+              <w:r>
+                <w:t>[FP No]</w:t>
+              </w:r>
+            </w:p>
+          </w:sdtContent>
+        </w:sdt>
+      </w:tc>
+      <w:tc>
+        <w:tcPr>
+          <w:tcW w:w="2358" w:type="dxa"/>
+        </w:tcPr>
+        <w:p/>
+      </w:tc>
+      <w:tc>
+        <w:tcPr>
+          <w:tcW w:w="2380" w:type="dxa"/>
+          <w:gridSpan w:val="3"/>
+        </w:tcPr>
+        <w:p/>
+      </w:tc>
+    </w:tr>
   </w:tbl>
   <w:p>
     <w:pPr>
@@ -3023,58 +3065,6 @@
             <w:rPr>
               <w:rStyle w:val="PlaceholderText"/>
             </w:rPr>
-            <w:t>Click here to enter text.</w:t>
-          </w:r>
-        </w:p>
-      </w:docPartBody>
-    </w:docPart>
-    <w:docPart>
-      <w:docPartPr>
-        <w:name w:val="8CE502318A954E65B5A6C19DBA0F7C0B"/>
-        <w:category>
-          <w:name w:val="General"/>
-          <w:gallery w:val="placeholder"/>
-        </w:category>
-        <w:types>
-          <w:type w:val="bbPlcHdr"/>
-        </w:types>
-        <w:behaviors>
-          <w:behavior w:val="content"/>
-        </w:behaviors>
-        <w:guid w:val="{EE4A6FF0-2B75-4246-B4ED-DDEF8225CA03}"/>
-      </w:docPartPr>
-      <w:docPartBody>
-        <w:p>
-          <w:pPr>
-            <w:pStyle w:val="8CE502318A954E65B5A6C19DBA0F7C0B"/>
-          </w:pPr>
-          <w:r>
-            <w:t>Click here to enter text.</w:t>
-          </w:r>
-        </w:p>
-      </w:docPartBody>
-    </w:docPart>
-    <w:docPart>
-      <w:docPartPr>
-        <w:name w:val="0B02CE0820C34780898408ECD4FE93CA"/>
-        <w:category>
-          <w:name w:val="General"/>
-          <w:gallery w:val="placeholder"/>
-        </w:category>
-        <w:types>
-          <w:type w:val="bbPlcHdr"/>
-        </w:types>
-        <w:behaviors>
-          <w:behavior w:val="content"/>
-        </w:behaviors>
-        <w:guid w:val="{85A6CD8A-40B8-4E4C-A003-59ACB7BDCDCF}"/>
-      </w:docPartPr>
-      <w:docPartBody>
-        <w:p>
-          <w:pPr>
-            <w:pStyle w:val="0B02CE0820C34780898408ECD4FE93CA"/>
-          </w:pPr>
-          <w:r>
             <w:t>Click here to enter text.</w:t>
           </w:r>
         </w:p>
@@ -3372,8 +3362,9 @@
     <w:panose1 w:val="020B0604030504040204"/>
     <w:charset w:val="00"/>
     <w:family w:val="swiss"/>
+    <w:notTrueType/>
     <w:pitch w:val="variable"/>
-    <w:sig w:usb0="E1002EFF" w:usb1="C000605B" w:usb2="00000029" w:usb3="00000000" w:csb0="000101FF" w:csb1="00000000"/>
+    <w:sig w:usb0="00000003" w:usb1="00000000" w:usb2="00000000" w:usb3="00000000" w:csb0="00000001" w:csb1="00000000"/>
   </w:font>
 </w:fonts>
 </file>
@@ -3397,8 +3388,10 @@
     <w:rsid w:val="00225B36"/>
     <w:rsid w:val="002725E4"/>
     <w:rsid w:val="002D51AF"/>
+    <w:rsid w:val="00390B73"/>
     <w:rsid w:val="004359C1"/>
     <w:rsid w:val="00480769"/>
+    <w:rsid w:val="005849F2"/>
     <w:rsid w:val="005934FA"/>
     <w:rsid w:val="00610516"/>
     <w:rsid w:val="006B406E"/>
@@ -3415,10 +3408,14 @@
     <w:rsid w:val="00AA723D"/>
     <w:rsid w:val="00AA73C9"/>
     <w:rsid w:val="00B43832"/>
+    <w:rsid w:val="00BD224F"/>
     <w:rsid w:val="00C342E6"/>
     <w:rsid w:val="00DA1779"/>
     <w:rsid w:val="00E32848"/>
+    <w:rsid w:val="00E66680"/>
+    <w:rsid w:val="00F03193"/>
     <w:rsid w:val="00F946D7"/>
+    <w:rsid w:val="00FD76A4"/>
   </w:rsids>
   <m:mathPr>
     <m:mathFont m:val="Cambria Math"/>
@@ -4475,6 +4472,34 @@
   <w:style w:type="paragraph" w:customStyle="1" w:styleId="E359B71E91D7461A8FA8C82CF0D6844A">
     <w:name w:val="E359B71E91D7461A8FA8C82CF0D6844A"/>
     <w:rsid w:val="0003122F"/>
+    <w:rPr>
+      <w:lang w:val="en-IN" w:eastAsia="en-IN"/>
+    </w:rPr>
+  </w:style>
+  <w:style w:type="paragraph" w:customStyle="1" w:styleId="CC25F802EB87441C90829C941031581F">
+    <w:name w:val="CC25F802EB87441C90829C941031581F"/>
+    <w:rsid w:val="00BD224F"/>
+    <w:rPr>
+      <w:lang w:val="en-IN" w:eastAsia="en-IN"/>
+    </w:rPr>
+  </w:style>
+  <w:style w:type="paragraph" w:customStyle="1" w:styleId="9AC4C098FF9141DA82D19AF72BDEDAF4">
+    <w:name w:val="9AC4C098FF9141DA82D19AF72BDEDAF4"/>
+    <w:rsid w:val="00BD224F"/>
+    <w:rPr>
+      <w:lang w:val="en-IN" w:eastAsia="en-IN"/>
+    </w:rPr>
+  </w:style>
+  <w:style w:type="paragraph" w:customStyle="1" w:styleId="1C1C2BA703064A079DCDE164FA9AE35B">
+    <w:name w:val="1C1C2BA703064A079DCDE164FA9AE35B"/>
+    <w:rsid w:val="00BD224F"/>
+    <w:rPr>
+      <w:lang w:val="en-IN" w:eastAsia="en-IN"/>
+    </w:rPr>
+  </w:style>
+  <w:style w:type="paragraph" w:customStyle="1" w:styleId="C455BE72EFEC47168068AFACE48ACE5F">
+    <w:name w:val="C455BE72EFEC47168068AFACE48ACE5F"/>
+    <w:rsid w:val="00BD224F"/>
     <w:rPr>
       <w:lang w:val="en-IN" w:eastAsia="en-IN"/>
     </w:rPr>
@@ -4969,7 +4994,7 @@
 </file>
 
 <file path=customXml/itemProps1.xml><?xml version="1.0" encoding="utf-8"?>
-<ds:datastoreItem xmlns:ds="http://schemas.openxmlformats.org/officeDocument/2006/customXml" ds:itemID="{7A16A792-F4A5-4772-B781-D323C50AAD5C}">
+<ds:datastoreItem xmlns:ds="http://schemas.openxmlformats.org/officeDocument/2006/customXml" ds:itemID="{2A3D0F28-F68E-4813-8679-2D6157D81EE3}">
   <ds:schemaRefs>
     <ds:schemaRef ds:uri="http://schemas.openxmlformats.org/officeDocument/2006/bibliography"/>
   </ds:schemaRefs>

</xml_diff>

<commit_message>
Fixed several issues raised by Sumeeth.
</commit_message>
<xml_diff>
--- a/RadiographyTracking/RadiographyTracking.Web/ReportTemplates/RadiographyReportTemplate.docx
+++ b/RadiographyTracking/RadiographyTracking.Web/ReportTemplates/RadiographyReportTemplate.docx
@@ -459,7 +459,6 @@
           </w:p>
         </w:tc>
       </w:tr>
-      <w:bookmarkStart w:id="0" w:name="_GoBack" w:displacedByCustomXml="next"/>
       <w:sdt>
         <w:sdtPr>
           <w:rPr>
@@ -922,7 +921,6 @@
           </w:tr>
         </w:sdtContent>
       </w:sdt>
-      <w:bookmarkEnd w:id="0"/>
     </w:tbl>
     <w:p/>
     <w:p>
@@ -1406,13 +1404,13 @@
       <w:tblLook w:val="04A0" w:firstRow="1" w:lastRow="0" w:firstColumn="1" w:lastColumn="0" w:noHBand="0" w:noVBand="1"/>
     </w:tblPr>
     <w:tblGrid>
-      <w:gridCol w:w="1951"/>
-      <w:gridCol w:w="468"/>
-      <w:gridCol w:w="2419"/>
-      <w:gridCol w:w="2358"/>
-      <w:gridCol w:w="709"/>
-      <w:gridCol w:w="425"/>
-      <w:gridCol w:w="1246"/>
+      <w:gridCol w:w="1895"/>
+      <w:gridCol w:w="390"/>
+      <w:gridCol w:w="2277"/>
+      <w:gridCol w:w="2217"/>
+      <w:gridCol w:w="1031"/>
+      <w:gridCol w:w="621"/>
+      <w:gridCol w:w="1145"/>
     </w:tblGrid>
     <w:tr>
       <w:trPr>
@@ -1439,7 +1437,7 @@
                   <w:lang w:val="en-IN" w:eastAsia="en-IN"/>
                 </w:rPr>
                 <w:drawing>
-                  <wp:inline distT="0" distB="0" distL="0" distR="0" wp14:anchorId="2FDA19F9" wp14:editId="5D231FF9">
+                  <wp:inline distT="0" distB="0" distL="0" distR="0" wp14:anchorId="0B5219CF" wp14:editId="67B4D863">
                     <wp:extent cx="873125" cy="1047750"/>
                     <wp:effectExtent l="19050" t="0" r="3175" b="0"/>
                     <wp:docPr id="1" name="Picture 1"/>
@@ -1709,6 +1707,29 @@
             </w:p>
           </w:sdtContent>
         </w:sdt>
+        <w:sdt>
+          <w:sdtPr>
+            <w:alias w:val="ReportTypeNo"/>
+            <w:tag w:val="ReportTypeNo"/>
+            <w:id w:val="-1976595931"/>
+            <w:text/>
+          </w:sdtPr>
+          <w:sdtContent>
+            <w:p>
+              <w:r>
+                <w:t>[</w:t>
+              </w:r>
+              <w:proofErr w:type="spellStart"/>
+              <w:r>
+                <w:t>ReportTypeNo</w:t>
+              </w:r>
+              <w:proofErr w:type="spellEnd"/>
+              <w:r>
+                <w:t>]</w:t>
+              </w:r>
+            </w:p>
+          </w:sdtContent>
+        </w:sdt>
       </w:tc>
       <w:tc>
         <w:tcPr>
@@ -1752,14 +1773,27 @@
               <w:r>
                 <w:t xml:space="preserve"> of </w:t>
               </w:r>
-              <w:fldSimple w:instr=" NUMPAGES  ">
-                <w:r>
-                  <w:rPr>
-                    <w:noProof/>
-                  </w:rPr>
-                  <w:t>1</w:t>
-                </w:r>
-              </w:fldSimple>
+              <w:r>
+                <w:fldChar w:fldCharType="begin"/>
+              </w:r>
+              <w:r>
+                <w:instrText xml:space="preserve"> NUMPAGES  </w:instrText>
+              </w:r>
+              <w:r>
+                <w:fldChar w:fldCharType="separate"/>
+              </w:r>
+              <w:r>
+                <w:rPr>
+                  <w:noProof/>
+                </w:rPr>
+                <w:t>1</w:t>
+              </w:r>
+              <w:r>
+                <w:rPr>
+                  <w:noProof/>
+                </w:rPr>
+                <w:fldChar w:fldCharType="end"/>
+              </w:r>
             </w:p>
           </w:sdtContent>
         </w:sdt>
@@ -3391,6 +3425,7 @@
     <w:rsid w:val="00390B73"/>
     <w:rsid w:val="004359C1"/>
     <w:rsid w:val="00480769"/>
+    <w:rsid w:val="0051634C"/>
     <w:rsid w:val="005849F2"/>
     <w:rsid w:val="005934FA"/>
     <w:rsid w:val="00610516"/>
@@ -4994,7 +5029,7 @@
 </file>
 
 <file path=customXml/itemProps1.xml><?xml version="1.0" encoding="utf-8"?>
-<ds:datastoreItem xmlns:ds="http://schemas.openxmlformats.org/officeDocument/2006/customXml" ds:itemID="{2A3D0F28-F68E-4813-8679-2D6157D81EE3}">
+<ds:datastoreItem xmlns:ds="http://schemas.openxmlformats.org/officeDocument/2006/customXml" ds:itemID="{9E40353D-F3B5-4224-88CE-C7024F5D4BE7}">
   <ds:schemaRefs>
     <ds:schemaRef ds:uri="http://schemas.openxmlformats.org/officeDocument/2006/bibliography"/>
   </ds:schemaRefs>

</xml_diff>

<commit_message>
Added additional sections for total films (including retake) and only Retake films.
Both Isotope-wise.
</commit_message>
<xml_diff>
--- a/RadiographyTracking/RadiographyTracking.Web/ReportTemplates/RadiographyReportTemplate.docx
+++ b/RadiographyTracking/RadiographyTracking.Web/ReportTemplates/RadiographyReportTemplate.docx
@@ -935,7 +935,21 @@
           <w:sz w:val="20"/>
           <w:szCs w:val="20"/>
         </w:rPr>
-        <w:t>Total area of films submitted</w:t>
+        <w:t>Total area of</w:t>
+      </w:r>
+      <w:r>
+        <w:rPr>
+          <w:sz w:val="20"/>
+          <w:szCs w:val="20"/>
+        </w:rPr>
+        <w:t xml:space="preserve"> acceptable</w:t>
+      </w:r>
+      <w:r>
+        <w:rPr>
+          <w:sz w:val="20"/>
+          <w:szCs w:val="20"/>
+        </w:rPr>
+        <w:t xml:space="preserve"> films submitted</w:t>
       </w:r>
       <w:r>
         <w:rPr>
@@ -1161,6 +1175,451 @@
           <w:sz w:val="20"/>
           <w:szCs w:val="20"/>
         </w:rPr>
+        <w:t>Total area of films exposed</w:t>
+      </w:r>
+      <w:r>
+        <w:rPr>
+          <w:sz w:val="20"/>
+          <w:szCs w:val="20"/>
+        </w:rPr>
+        <w:t xml:space="preserve"> </w:t>
+      </w:r>
+      <w:sdt>
+        <w:sdtPr>
+          <w:rPr>
+            <w:sz w:val="20"/>
+            <w:szCs w:val="20"/>
+          </w:rPr>
+          <w:alias w:val="ExposedTotalArea"/>
+          <w:tag w:val="ExposedTotalArea"/>
+          <w:id w:val="-485014268"/>
+          <w:placeholder>
+            <w:docPart w:val="5C2FC3BFE4FE4289B8D05F13554335F3"/>
+          </w:placeholder>
+          <w:text/>
+        </w:sdtPr>
+        <w:sdtContent>
+          <w:r>
+            <w:rPr>
+              <w:sz w:val="20"/>
+              <w:szCs w:val="20"/>
+            </w:rPr>
+            <w:t>[total area]</w:t>
+          </w:r>
+        </w:sdtContent>
+      </w:sdt>
+    </w:p>
+    <w:tbl>
+      <w:tblPr>
+        <w:tblStyle w:val="TableGrid"/>
+        <w:tblW w:w="0" w:type="auto"/>
+        <w:tblLook w:val="04A0" w:firstRow="1" w:lastRow="0" w:firstColumn="1" w:lastColumn="0" w:noHBand="0" w:noVBand="1"/>
+      </w:tblPr>
+      <w:tblGrid>
+        <w:gridCol w:w="987"/>
+        <w:gridCol w:w="950"/>
+      </w:tblGrid>
+      <w:tr>
+        <w:tc>
+          <w:tcPr>
+            <w:tcW w:w="817" w:type="dxa"/>
+          </w:tcPr>
+          <w:p>
+            <w:pPr>
+              <w:jc w:val="center"/>
+              <w:rPr>
+                <w:sz w:val="20"/>
+                <w:szCs w:val="20"/>
+              </w:rPr>
+            </w:pPr>
+            <w:r>
+              <w:rPr>
+                <w:sz w:val="20"/>
+                <w:szCs w:val="20"/>
+              </w:rPr>
+              <w:t>Isotope</w:t>
+            </w:r>
+          </w:p>
+        </w:tc>
+        <w:sdt>
+          <w:sdtPr>
+            <w:rPr>
+              <w:sz w:val="20"/>
+              <w:szCs w:val="20"/>
+            </w:rPr>
+            <w:alias w:val="ExposedIsotopeCollection"/>
+            <w:tag w:val="ExposedIsotopeCollection"/>
+            <w:id w:val="-1771079797"/>
+            <w:placeholder>
+              <w:docPart w:val="89A60991C4004188BAB8F07494E64D60"/>
+            </w:placeholder>
+          </w:sdtPr>
+          <w:sdtContent>
+            <w:sdt>
+              <w:sdtPr>
+                <w:rPr>
+                  <w:sz w:val="20"/>
+                  <w:szCs w:val="20"/>
+                </w:rPr>
+                <w:alias w:val="Isotope"/>
+                <w:tag w:val="Isotope"/>
+                <w:id w:val="1795248316"/>
+                <w:placeholder>
+                  <w:docPart w:val="89A60991C4004188BAB8F07494E64D60"/>
+                </w:placeholder>
+                <w:text/>
+              </w:sdtPr>
+              <w:sdtContent>
+                <w:tc>
+                  <w:tcPr>
+                    <w:tcW w:w="817" w:type="dxa"/>
+                  </w:tcPr>
+                  <w:p>
+                    <w:pPr>
+                      <w:jc w:val="center"/>
+                      <w:rPr>
+                        <w:sz w:val="20"/>
+                        <w:szCs w:val="20"/>
+                      </w:rPr>
+                    </w:pPr>
+                    <w:r>
+                      <w:rPr>
+                        <w:sz w:val="20"/>
+                        <w:szCs w:val="20"/>
+                      </w:rPr>
+                      <w:t>[Isotope]</w:t>
+                    </w:r>
+                  </w:p>
+                </w:tc>
+              </w:sdtContent>
+            </w:sdt>
+          </w:sdtContent>
+        </w:sdt>
+      </w:tr>
+      <w:tr>
+        <w:tc>
+          <w:tcPr>
+            <w:tcW w:w="817" w:type="dxa"/>
+          </w:tcPr>
+          <w:p>
+            <w:pPr>
+              <w:jc w:val="center"/>
+              <w:rPr>
+                <w:sz w:val="20"/>
+                <w:szCs w:val="20"/>
+              </w:rPr>
+            </w:pPr>
+            <w:proofErr w:type="spellStart"/>
+            <w:r>
+              <w:rPr>
+                <w:sz w:val="20"/>
+                <w:szCs w:val="20"/>
+              </w:rPr>
+              <w:t>Sq.Inches</w:t>
+            </w:r>
+            <w:proofErr w:type="spellEnd"/>
+          </w:p>
+        </w:tc>
+        <w:sdt>
+          <w:sdtPr>
+            <w:rPr>
+              <w:sz w:val="20"/>
+              <w:szCs w:val="20"/>
+            </w:rPr>
+            <w:alias w:val="ExposedAreaCollection"/>
+            <w:tag w:val="ExposedAreaCollection"/>
+            <w:id w:val="-2126222686"/>
+            <w:placeholder>
+              <w:docPart w:val="89A60991C4004188BAB8F07494E64D60"/>
+            </w:placeholder>
+          </w:sdtPr>
+          <w:sdtContent>
+            <w:sdt>
+              <w:sdtPr>
+                <w:rPr>
+                  <w:sz w:val="20"/>
+                  <w:szCs w:val="20"/>
+                </w:rPr>
+                <w:alias w:val="Area"/>
+                <w:tag w:val="Area"/>
+                <w:id w:val="684261778"/>
+                <w:placeholder>
+                  <w:docPart w:val="89A60991C4004188BAB8F07494E64D60"/>
+                </w:placeholder>
+                <w:text/>
+              </w:sdtPr>
+              <w:sdtContent>
+                <w:tc>
+                  <w:tcPr>
+                    <w:tcW w:w="817" w:type="dxa"/>
+                  </w:tcPr>
+                  <w:p>
+                    <w:pPr>
+                      <w:jc w:val="center"/>
+                      <w:rPr>
+                        <w:sz w:val="20"/>
+                        <w:szCs w:val="20"/>
+                      </w:rPr>
+                    </w:pPr>
+                    <w:r>
+                      <w:rPr>
+                        <w:sz w:val="20"/>
+                        <w:szCs w:val="20"/>
+                      </w:rPr>
+                      <w:t>[area]</w:t>
+                    </w:r>
+                  </w:p>
+                </w:tc>
+              </w:sdtContent>
+            </w:sdt>
+          </w:sdtContent>
+        </w:sdt>
+      </w:tr>
+    </w:tbl>
+    <w:p>
+      <w:pPr>
+        <w:rPr>
+          <w:sz w:val="20"/>
+          <w:szCs w:val="20"/>
+        </w:rPr>
+      </w:pPr>
+    </w:p>
+    <w:p>
+      <w:pPr>
+        <w:rPr>
+          <w:sz w:val="20"/>
+          <w:szCs w:val="20"/>
+        </w:rPr>
+      </w:pPr>
+      <w:r>
+        <w:rPr>
+          <w:sz w:val="20"/>
+          <w:szCs w:val="20"/>
+        </w:rPr>
+        <w:t>Total area of retake films</w:t>
+      </w:r>
+      <w:r>
+        <w:rPr>
+          <w:sz w:val="20"/>
+          <w:szCs w:val="20"/>
+        </w:rPr>
+        <w:tab/>
+      </w:r>
+      <w:sdt>
+        <w:sdtPr>
+          <w:rPr>
+            <w:sz w:val="20"/>
+            <w:szCs w:val="20"/>
+          </w:rPr>
+          <w:alias w:val="RetakeTotalArea"/>
+          <w:tag w:val="RetakeTotalArea"/>
+          <w:id w:val="-1771540068"/>
+          <w:placeholder>
+            <w:docPart w:val="201018CC71B04943886E3A80BE75ABDA"/>
+          </w:placeholder>
+          <w:text/>
+        </w:sdtPr>
+        <w:sdtContent>
+          <w:r>
+            <w:rPr>
+              <w:sz w:val="20"/>
+              <w:szCs w:val="20"/>
+            </w:rPr>
+            <w:t>[total area]</w:t>
+          </w:r>
+        </w:sdtContent>
+      </w:sdt>
+    </w:p>
+    <w:tbl>
+      <w:tblPr>
+        <w:tblStyle w:val="TableGrid"/>
+        <w:tblW w:w="0" w:type="auto"/>
+        <w:tblLook w:val="04A0" w:firstRow="1" w:lastRow="0" w:firstColumn="1" w:lastColumn="0" w:noHBand="0" w:noVBand="1"/>
+      </w:tblPr>
+      <w:tblGrid>
+        <w:gridCol w:w="987"/>
+        <w:gridCol w:w="950"/>
+      </w:tblGrid>
+      <w:tr>
+        <w:tc>
+          <w:tcPr>
+            <w:tcW w:w="817" w:type="dxa"/>
+          </w:tcPr>
+          <w:p>
+            <w:pPr>
+              <w:jc w:val="center"/>
+              <w:rPr>
+                <w:sz w:val="20"/>
+                <w:szCs w:val="20"/>
+              </w:rPr>
+            </w:pPr>
+            <w:r>
+              <w:rPr>
+                <w:sz w:val="20"/>
+                <w:szCs w:val="20"/>
+              </w:rPr>
+              <w:t>Isotope</w:t>
+            </w:r>
+          </w:p>
+        </w:tc>
+        <w:sdt>
+          <w:sdtPr>
+            <w:rPr>
+              <w:sz w:val="20"/>
+              <w:szCs w:val="20"/>
+            </w:rPr>
+            <w:alias w:val="RetakeIsotopeCollection"/>
+            <w:tag w:val="RetakeIsotopeCollection"/>
+            <w:id w:val="-1249801849"/>
+            <w:placeholder>
+              <w:docPart w:val="017C2E6842274242A42231CB76C0A3D5"/>
+            </w:placeholder>
+          </w:sdtPr>
+          <w:sdtContent>
+            <w:sdt>
+              <w:sdtPr>
+                <w:rPr>
+                  <w:sz w:val="20"/>
+                  <w:szCs w:val="20"/>
+                </w:rPr>
+                <w:alias w:val="Isotope"/>
+                <w:tag w:val="Isotope"/>
+                <w:id w:val="1624191765"/>
+                <w:placeholder>
+                  <w:docPart w:val="017C2E6842274242A42231CB76C0A3D5"/>
+                </w:placeholder>
+                <w:text/>
+              </w:sdtPr>
+              <w:sdtContent>
+                <w:tc>
+                  <w:tcPr>
+                    <w:tcW w:w="817" w:type="dxa"/>
+                  </w:tcPr>
+                  <w:p>
+                    <w:pPr>
+                      <w:jc w:val="center"/>
+                      <w:rPr>
+                        <w:sz w:val="20"/>
+                        <w:szCs w:val="20"/>
+                      </w:rPr>
+                    </w:pPr>
+                    <w:r>
+                      <w:rPr>
+                        <w:sz w:val="20"/>
+                        <w:szCs w:val="20"/>
+                      </w:rPr>
+                      <w:t>[Isotope]</w:t>
+                    </w:r>
+                  </w:p>
+                </w:tc>
+              </w:sdtContent>
+            </w:sdt>
+          </w:sdtContent>
+        </w:sdt>
+      </w:tr>
+      <w:tr>
+        <w:tc>
+          <w:tcPr>
+            <w:tcW w:w="817" w:type="dxa"/>
+          </w:tcPr>
+          <w:p>
+            <w:pPr>
+              <w:jc w:val="center"/>
+              <w:rPr>
+                <w:sz w:val="20"/>
+                <w:szCs w:val="20"/>
+              </w:rPr>
+            </w:pPr>
+            <w:proofErr w:type="spellStart"/>
+            <w:r>
+              <w:rPr>
+                <w:sz w:val="20"/>
+                <w:szCs w:val="20"/>
+              </w:rPr>
+              <w:t>Sq.Inches</w:t>
+            </w:r>
+            <w:proofErr w:type="spellEnd"/>
+          </w:p>
+        </w:tc>
+        <w:sdt>
+          <w:sdtPr>
+            <w:rPr>
+              <w:sz w:val="20"/>
+              <w:szCs w:val="20"/>
+            </w:rPr>
+            <w:alias w:val="RetakeAreaCollection"/>
+            <w:tag w:val="RetakeAreaCollection"/>
+            <w:id w:val="207153202"/>
+            <w:placeholder>
+              <w:docPart w:val="017C2E6842274242A42231CB76C0A3D5"/>
+            </w:placeholder>
+          </w:sdtPr>
+          <w:sdtContent>
+            <w:sdt>
+              <w:sdtPr>
+                <w:rPr>
+                  <w:sz w:val="20"/>
+                  <w:szCs w:val="20"/>
+                </w:rPr>
+                <w:alias w:val="Area"/>
+                <w:tag w:val="Area"/>
+                <w:id w:val="730426273"/>
+                <w:placeholder>
+                  <w:docPart w:val="017C2E6842274242A42231CB76C0A3D5"/>
+                </w:placeholder>
+                <w:text/>
+              </w:sdtPr>
+              <w:sdtContent>
+                <w:tc>
+                  <w:tcPr>
+                    <w:tcW w:w="817" w:type="dxa"/>
+                  </w:tcPr>
+                  <w:p>
+                    <w:pPr>
+                      <w:jc w:val="center"/>
+                      <w:rPr>
+                        <w:sz w:val="20"/>
+                        <w:szCs w:val="20"/>
+                      </w:rPr>
+                    </w:pPr>
+                    <w:r>
+                      <w:rPr>
+                        <w:sz w:val="20"/>
+                        <w:szCs w:val="20"/>
+                      </w:rPr>
+                      <w:t>[area]</w:t>
+                    </w:r>
+                  </w:p>
+                </w:tc>
+              </w:sdtContent>
+            </w:sdt>
+          </w:sdtContent>
+        </w:sdt>
+      </w:tr>
+    </w:tbl>
+    <w:p>
+      <w:pPr>
+        <w:rPr>
+          <w:sz w:val="20"/>
+          <w:szCs w:val="20"/>
+        </w:rPr>
+      </w:pPr>
+      <w:bookmarkStart w:id="0" w:name="_GoBack"/>
+      <w:bookmarkEnd w:id="0"/>
+    </w:p>
+    <w:p>
+      <w:pPr>
+        <w:rPr>
+          <w:sz w:val="20"/>
+          <w:szCs w:val="20"/>
+        </w:rPr>
+      </w:pPr>
+      <w:r>
+        <w:rPr>
+          <w:sz w:val="20"/>
+          <w:szCs w:val="20"/>
+        </w:rPr>
+        <w:lastRenderedPageBreak/>
         <w:t xml:space="preserve">Result: </w:t>
       </w:r>
       <w:sdt>
@@ -1714,6 +2173,7 @@
             <w:id w:val="-1976595931"/>
             <w:text/>
           </w:sdtPr>
+          <w:sdtEndPr/>
           <w:sdtContent>
             <w:p>
               <w:r>
@@ -1762,7 +2222,7 @@
                 <w:rPr>
                   <w:noProof/>
                 </w:rPr>
-                <w:t>1</w:t>
+                <w:t>3</w:t>
               </w:r>
               <w:r>
                 <w:rPr>
@@ -1773,27 +2233,14 @@
               <w:r>
                 <w:t xml:space="preserve"> of </w:t>
               </w:r>
-              <w:r>
-                <w:fldChar w:fldCharType="begin"/>
-              </w:r>
-              <w:r>
-                <w:instrText xml:space="preserve"> NUMPAGES  </w:instrText>
-              </w:r>
-              <w:r>
-                <w:fldChar w:fldCharType="separate"/>
-              </w:r>
-              <w:r>
-                <w:rPr>
-                  <w:noProof/>
-                </w:rPr>
-                <w:t>1</w:t>
-              </w:r>
-              <w:r>
-                <w:rPr>
-                  <w:noProof/>
-                </w:rPr>
-                <w:fldChar w:fldCharType="end"/>
-              </w:r>
+              <w:fldSimple w:instr=" NUMPAGES  ">
+                <w:r>
+                  <w:rPr>
+                    <w:noProof/>
+                  </w:rPr>
+                  <w:t>4</w:t>
+                </w:r>
+              </w:fldSimple>
             </w:p>
           </w:sdtContent>
         </w:sdt>
@@ -3365,6 +3812,122 @@
         </w:p>
       </w:docPartBody>
     </w:docPart>
+    <w:docPart>
+      <w:docPartPr>
+        <w:name w:val="89A60991C4004188BAB8F07494E64D60"/>
+        <w:category>
+          <w:name w:val="General"/>
+          <w:gallery w:val="placeholder"/>
+        </w:category>
+        <w:types>
+          <w:type w:val="bbPlcHdr"/>
+        </w:types>
+        <w:behaviors>
+          <w:behavior w:val="content"/>
+        </w:behaviors>
+        <w:guid w:val="{73C6464F-576A-46A3-9575-705A3BE63F51}"/>
+      </w:docPartPr>
+      <w:docPartBody>
+        <w:p>
+          <w:pPr>
+            <w:pStyle w:val="89A60991C4004188BAB8F07494E64D60"/>
+          </w:pPr>
+          <w:r>
+            <w:rPr>
+              <w:rStyle w:val="PlaceholderText"/>
+            </w:rPr>
+            <w:t>Click here to enter text.</w:t>
+          </w:r>
+        </w:p>
+      </w:docPartBody>
+    </w:docPart>
+    <w:docPart>
+      <w:docPartPr>
+        <w:name w:val="017C2E6842274242A42231CB76C0A3D5"/>
+        <w:category>
+          <w:name w:val="General"/>
+          <w:gallery w:val="placeholder"/>
+        </w:category>
+        <w:types>
+          <w:type w:val="bbPlcHdr"/>
+        </w:types>
+        <w:behaviors>
+          <w:behavior w:val="content"/>
+        </w:behaviors>
+        <w:guid w:val="{608883E6-1F4B-42C8-9608-62FF225D4C65}"/>
+      </w:docPartPr>
+      <w:docPartBody>
+        <w:p>
+          <w:pPr>
+            <w:pStyle w:val="017C2E6842274242A42231CB76C0A3D5"/>
+          </w:pPr>
+          <w:r>
+            <w:rPr>
+              <w:rStyle w:val="PlaceholderText"/>
+            </w:rPr>
+            <w:t>Click here to enter text.</w:t>
+          </w:r>
+        </w:p>
+      </w:docPartBody>
+    </w:docPart>
+    <w:docPart>
+      <w:docPartPr>
+        <w:name w:val="5C2FC3BFE4FE4289B8D05F13554335F3"/>
+        <w:category>
+          <w:name w:val="General"/>
+          <w:gallery w:val="placeholder"/>
+        </w:category>
+        <w:types>
+          <w:type w:val="bbPlcHdr"/>
+        </w:types>
+        <w:behaviors>
+          <w:behavior w:val="content"/>
+        </w:behaviors>
+        <w:guid w:val="{619ADFD4-0AC0-41CC-A16E-6EB49151501A}"/>
+      </w:docPartPr>
+      <w:docPartBody>
+        <w:p>
+          <w:pPr>
+            <w:pStyle w:val="5C2FC3BFE4FE4289B8D05F13554335F3"/>
+          </w:pPr>
+          <w:r>
+            <w:rPr>
+              <w:rStyle w:val="PlaceholderText"/>
+            </w:rPr>
+            <w:t>Click here to enter text.</w:t>
+          </w:r>
+        </w:p>
+      </w:docPartBody>
+    </w:docPart>
+    <w:docPart>
+      <w:docPartPr>
+        <w:name w:val="201018CC71B04943886E3A80BE75ABDA"/>
+        <w:category>
+          <w:name w:val="General"/>
+          <w:gallery w:val="placeholder"/>
+        </w:category>
+        <w:types>
+          <w:type w:val="bbPlcHdr"/>
+        </w:types>
+        <w:behaviors>
+          <w:behavior w:val="content"/>
+        </w:behaviors>
+        <w:guid w:val="{7373AE47-142C-4365-A52A-2730FF5ECD51}"/>
+      </w:docPartPr>
+      <w:docPartBody>
+        <w:p>
+          <w:pPr>
+            <w:pStyle w:val="201018CC71B04943886E3A80BE75ABDA"/>
+          </w:pPr>
+          <w:r>
+            <w:rPr>
+              <w:rStyle w:val="PlaceholderText"/>
+            </w:rPr>
+            <w:t>Click here to enter text.</w:t>
+          </w:r>
+        </w:p>
+      </w:docPartBody>
+    </w:docPart>
   </w:docParts>
 </w:glossaryDocument>
 </file>
@@ -3396,9 +3959,8 @@
     <w:panose1 w:val="020B0604030504040204"/>
     <w:charset w:val="00"/>
     <w:family w:val="swiss"/>
-    <w:notTrueType/>
     <w:pitch w:val="variable"/>
-    <w:sig w:usb0="00000003" w:usb1="00000000" w:usb2="00000000" w:usb3="00000000" w:csb0="00000001" w:csb1="00000000"/>
+    <w:sig w:usb0="E1002EFF" w:usb1="C000605B" w:usb2="00000029" w:usb3="00000000" w:csb0="000101FF" w:csb1="00000000"/>
   </w:font>
 </w:fonts>
 </file>
@@ -3415,6 +3977,7 @@
   <w:rsids>
     <w:rsidRoot w:val="00E32848"/>
     <w:rsid w:val="0003122F"/>
+    <w:rsid w:val="000424A1"/>
     <w:rsid w:val="00063421"/>
     <w:rsid w:val="00070A40"/>
     <w:rsid w:val="000E34DA"/>
@@ -3445,6 +4008,7 @@
     <w:rsid w:val="00B43832"/>
     <w:rsid w:val="00BD224F"/>
     <w:rsid w:val="00C342E6"/>
+    <w:rsid w:val="00D22EDF"/>
     <w:rsid w:val="00DA1779"/>
     <w:rsid w:val="00E32848"/>
     <w:rsid w:val="00E66680"/>
@@ -3665,7 +4229,7 @@
     <w:basedOn w:val="DefaultParagraphFont"/>
     <w:uiPriority w:val="99"/>
     <w:semiHidden/>
-    <w:rsid w:val="0003122F"/>
+    <w:rsid w:val="00D22EDF"/>
     <w:rPr>
       <w:color w:val="808080"/>
     </w:rPr>
@@ -4535,6 +5099,34 @@
   <w:style w:type="paragraph" w:customStyle="1" w:styleId="C455BE72EFEC47168068AFACE48ACE5F">
     <w:name w:val="C455BE72EFEC47168068AFACE48ACE5F"/>
     <w:rsid w:val="00BD224F"/>
+    <w:rPr>
+      <w:lang w:val="en-IN" w:eastAsia="en-IN"/>
+    </w:rPr>
+  </w:style>
+  <w:style w:type="paragraph" w:customStyle="1" w:styleId="89A60991C4004188BAB8F07494E64D60">
+    <w:name w:val="89A60991C4004188BAB8F07494E64D60"/>
+    <w:rsid w:val="00D22EDF"/>
+    <w:rPr>
+      <w:lang w:val="en-IN" w:eastAsia="en-IN"/>
+    </w:rPr>
+  </w:style>
+  <w:style w:type="paragraph" w:customStyle="1" w:styleId="017C2E6842274242A42231CB76C0A3D5">
+    <w:name w:val="017C2E6842274242A42231CB76C0A3D5"/>
+    <w:rsid w:val="00D22EDF"/>
+    <w:rPr>
+      <w:lang w:val="en-IN" w:eastAsia="en-IN"/>
+    </w:rPr>
+  </w:style>
+  <w:style w:type="paragraph" w:customStyle="1" w:styleId="5C2FC3BFE4FE4289B8D05F13554335F3">
+    <w:name w:val="5C2FC3BFE4FE4289B8D05F13554335F3"/>
+    <w:rsid w:val="00D22EDF"/>
+    <w:rPr>
+      <w:lang w:val="en-IN" w:eastAsia="en-IN"/>
+    </w:rPr>
+  </w:style>
+  <w:style w:type="paragraph" w:customStyle="1" w:styleId="201018CC71B04943886E3A80BE75ABDA">
+    <w:name w:val="201018CC71B04943886E3A80BE75ABDA"/>
+    <w:rsid w:val="00D22EDF"/>
     <w:rPr>
       <w:lang w:val="en-IN" w:eastAsia="en-IN"/>
     </w:rPr>
@@ -5029,7 +5621,7 @@
 </file>
 
 <file path=customXml/itemProps1.xml><?xml version="1.0" encoding="utf-8"?>
-<ds:datastoreItem xmlns:ds="http://schemas.openxmlformats.org/officeDocument/2006/customXml" ds:itemID="{9E40353D-F3B5-4224-88CE-C7024F5D4BE7}">
+<ds:datastoreItem xmlns:ds="http://schemas.openxmlformats.org/officeDocument/2006/customXml" ds:itemID="{045868A5-6A90-4D5E-BA8F-8A603173DC99}">
   <ds:schemaRefs>
     <ds:schemaRef ds:uri="http://schemas.openxmlformats.org/officeDocument/2006/bibliography"/>
   </ds:schemaRefs>

</xml_diff>